<commit_message>
Complete Faz1 for chek
</commit_message>
<xml_diff>
--- a/ResearchDocument.docx
+++ b/ResearchDocument.docx
@@ -184,7 +184,7 @@
         <w:bidi/>
         <w:jc w:val="both"/>
         <w:rPr>
-          <w:rFonts w:asciiTheme="majorBidi" w:hAnsiTheme="majorBidi" w:cs="B Nazanin" w:hint="cs"/>
+          <w:rFonts w:asciiTheme="majorBidi" w:hAnsiTheme="majorBidi" w:cs="B Nazanin"/>
           <w:sz w:val="30"/>
           <w:szCs w:val="30"/>
           <w:rtl/>
@@ -18013,6 +18013,7 @@
       <w:r>
         <w:rPr>
           <w:rFonts w:cs="B Nazanin"/>
+          <w:noProof/>
           <w:sz w:val="30"/>
           <w:szCs w:val="30"/>
           <w:rtl/>
@@ -26617,7 +26618,7 @@
         <w:bidi/>
         <w:jc w:val="both"/>
         <w:rPr>
-          <w:rFonts w:eastAsiaTheme="minorEastAsia" w:cs="B Nazanin" w:hint="cs"/>
+          <w:rFonts w:eastAsiaTheme="minorEastAsia" w:cs="B Nazanin"/>
           <w:sz w:val="30"/>
           <w:szCs w:val="30"/>
           <w:rtl/>
@@ -27120,16 +27121,7 @@
             <w:szCs w:val="30"/>
             <w:lang w:bidi="fa-IR"/>
           </w:rPr>
-          <m:t>→</m:t>
-        </m:r>
-        <m:r>
-          <w:rPr>
-            <w:rFonts w:ascii="Cambria Math" w:eastAsiaTheme="minorEastAsia" w:hAnsi="Cambria Math" w:cs="B Nazanin"/>
-            <w:sz w:val="30"/>
-            <w:szCs w:val="30"/>
-            <w:lang w:bidi="fa-IR"/>
-          </w:rPr>
-          <m:t xml:space="preserve"> </m:t>
+          <m:t xml:space="preserve">→ </m:t>
         </m:r>
         <m:sSub>
           <m:sSubPr>
@@ -27290,25 +27282,7 @@
             <w:szCs w:val="30"/>
             <w:lang w:bidi="fa-IR"/>
           </w:rPr>
-          <m:t xml:space="preserve"> </m:t>
-        </m:r>
-        <m:r>
-          <w:rPr>
-            <w:rFonts w:ascii="Cambria Math" w:eastAsiaTheme="minorEastAsia" w:hAnsi="Cambria Math" w:cs="B Nazanin"/>
-            <w:sz w:val="30"/>
-            <w:szCs w:val="30"/>
-            <w:lang w:bidi="fa-IR"/>
-          </w:rPr>
-          <m:t>∩</m:t>
-        </m:r>
-        <m:r>
-          <w:rPr>
-            <w:rFonts w:ascii="Cambria Math" w:eastAsiaTheme="minorEastAsia" w:hAnsi="Cambria Math" w:cs="B Nazanin"/>
-            <w:sz w:val="30"/>
-            <w:szCs w:val="30"/>
-            <w:lang w:bidi="fa-IR"/>
-          </w:rPr>
-          <m:t xml:space="preserve"> </m:t>
+          <m:t xml:space="preserve"> ∩ </m:t>
         </m:r>
         <m:sSub>
           <m:sSubPr>
@@ -29997,34 +29971,7 @@
             <w:szCs w:val="30"/>
             <w:lang w:bidi="fa-IR"/>
           </w:rPr>
-          <m:t xml:space="preserve">P </m:t>
-        </m:r>
-        <m:r>
-          <w:rPr>
-            <w:rFonts w:ascii="Cambria Math" w:hAnsi="Cambria Math" w:cs="B Nazanin"/>
-            <w:sz w:val="30"/>
-            <w:szCs w:val="30"/>
-            <w:lang w:bidi="fa-IR"/>
-          </w:rPr>
-          <m:t>(</m:t>
-        </m:r>
-        <m:r>
-          <w:rPr>
-            <w:rFonts w:ascii="Cambria Math" w:hAnsi="Cambria Math" w:cs="B Nazanin"/>
-            <w:sz w:val="30"/>
-            <w:szCs w:val="30"/>
-            <w:lang w:bidi="fa-IR"/>
-          </w:rPr>
-          <m:t>x</m:t>
-        </m:r>
-        <m:r>
-          <w:rPr>
-            <w:rFonts w:ascii="Cambria Math" w:hAnsi="Cambria Math" w:cs="B Nazanin"/>
-            <w:sz w:val="30"/>
-            <w:szCs w:val="30"/>
-            <w:lang w:bidi="fa-IR"/>
-          </w:rPr>
-          <m:t>,</m:t>
+          <m:t>P (x,</m:t>
         </m:r>
         <m:sSub>
           <m:sSubPr>
@@ -31010,16 +30957,7 @@
             <w:szCs w:val="30"/>
             <w:lang w:bidi="fa-IR"/>
           </w:rPr>
-          <m:t>S</m:t>
-        </m:r>
-        <m:r>
-          <w:rPr>
-            <w:rFonts w:ascii="Cambria Math" w:eastAsiaTheme="minorEastAsia" w:hAnsi="Cambria Math" w:cs="B Nazanin"/>
-            <w:sz w:val="30"/>
-            <w:szCs w:val="30"/>
-            <w:lang w:bidi="fa-IR"/>
-          </w:rPr>
-          <m:t>(</m:t>
+          <m:t>S(</m:t>
         </m:r>
         <m:sSub>
           <m:sSubPr>
@@ -42605,34 +42543,7 @@
             <w:szCs w:val="30"/>
             <w:lang w:bidi="fa-IR"/>
           </w:rPr>
-          <m:t>k</m:t>
-        </m:r>
-        <m:r>
-          <w:rPr>
-            <w:rFonts w:ascii="Cambria Math" w:eastAsiaTheme="minorEastAsia" w:hAnsi="Cambria Math" w:cs="B Nazanin"/>
-            <w:sz w:val="30"/>
-            <w:szCs w:val="30"/>
-            <w:lang w:bidi="fa-IR"/>
-          </w:rPr>
-          <m:t>=</m:t>
-        </m:r>
-        <m:r>
-          <w:rPr>
-            <w:rFonts w:ascii="Cambria Math" w:eastAsiaTheme="minorEastAsia" w:hAnsi="Cambria Math" w:cs="B Nazanin"/>
-            <w:sz w:val="30"/>
-            <w:szCs w:val="30"/>
-            <w:lang w:bidi="fa-IR"/>
-          </w:rPr>
-          <m:t xml:space="preserve"> 6</m:t>
-        </m:r>
-        <m:r>
-          <w:rPr>
-            <w:rFonts w:ascii="Cambria Math" w:eastAsiaTheme="minorEastAsia" w:hAnsi="Cambria Math" w:cs="B Nazanin"/>
-            <w:sz w:val="30"/>
-            <w:szCs w:val="30"/>
-            <w:lang w:bidi="fa-IR"/>
-          </w:rPr>
-          <m:t xml:space="preserve"> </m:t>
+          <m:t xml:space="preserve">k= 6 </m:t>
         </m:r>
       </m:oMath>
       <w:r>
@@ -42741,25 +42652,7 @@
             <w:szCs w:val="30"/>
             <w:lang w:bidi="fa-IR"/>
           </w:rPr>
-          <m:t>k</m:t>
-        </m:r>
-        <m:r>
-          <w:rPr>
-            <w:rFonts w:ascii="Cambria Math" w:eastAsiaTheme="minorEastAsia" w:hAnsi="Cambria Math" w:cs="B Nazanin"/>
-            <w:sz w:val="30"/>
-            <w:szCs w:val="30"/>
-            <w:lang w:bidi="fa-IR"/>
-          </w:rPr>
-          <m:t>=</m:t>
-        </m:r>
-        <m:r>
-          <w:rPr>
-            <w:rFonts w:ascii="Cambria Math" w:eastAsiaTheme="minorEastAsia" w:hAnsi="Cambria Math" w:cs="B Nazanin"/>
-            <w:sz w:val="30"/>
-            <w:szCs w:val="30"/>
-            <w:lang w:bidi="fa-IR"/>
-          </w:rPr>
-          <m:t xml:space="preserve"> 5</m:t>
+          <m:t>k= 5</m:t>
         </m:r>
       </m:oMath>
       <w:r>
@@ -42860,25 +42753,7 @@
             <w:szCs w:val="30"/>
             <w:lang w:bidi="fa-IR"/>
           </w:rPr>
-          <m:t>k</m:t>
-        </m:r>
-        <m:r>
-          <w:rPr>
-            <w:rFonts w:ascii="Cambria Math" w:eastAsiaTheme="minorEastAsia" w:hAnsi="Cambria Math" w:cs="B Nazanin"/>
-            <w:sz w:val="30"/>
-            <w:szCs w:val="30"/>
-            <w:lang w:bidi="fa-IR"/>
-          </w:rPr>
-          <m:t>=</m:t>
-        </m:r>
-        <m:r>
-          <w:rPr>
-            <w:rFonts w:ascii="Cambria Math" w:eastAsiaTheme="minorEastAsia" w:hAnsi="Cambria Math" w:cs="B Nazanin"/>
-            <w:sz w:val="30"/>
-            <w:szCs w:val="30"/>
-            <w:lang w:bidi="fa-IR"/>
-          </w:rPr>
-          <m:t xml:space="preserve"> 5</m:t>
+          <m:t>k= 5</m:t>
         </m:r>
       </m:oMath>
       <w:r>
@@ -43057,6 +42932,7 @@
       <w:r>
         <w:rPr>
           <w:rFonts w:eastAsiaTheme="minorEastAsia" w:cs="B Nazanin"/>
+          <w:noProof/>
           <w:sz w:val="30"/>
           <w:szCs w:val="30"/>
           <w:rtl/>
@@ -43255,7 +43131,7 @@
         <w:bidi/>
         <w:jc w:val="both"/>
         <w:rPr>
-          <w:rFonts w:eastAsiaTheme="minorEastAsia" w:cs="B Nazanin" w:hint="cs"/>
+          <w:rFonts w:eastAsiaTheme="minorEastAsia" w:cs="B Nazanin"/>
           <w:sz w:val="30"/>
           <w:szCs w:val="30"/>
           <w:lang w:bidi="fa-IR"/>
@@ -47142,6 +47018,7 @@
       <w:r>
         <w:rPr>
           <w:rFonts w:eastAsiaTheme="minorEastAsia" w:cs="B Nazanin"/>
+          <w:noProof/>
           <w:sz w:val="30"/>
           <w:szCs w:val="30"/>
           <w:rtl/>
@@ -48062,6 +47939,7 @@
       <w:r>
         <w:rPr>
           <w:rFonts w:eastAsiaTheme="minorEastAsia" w:cs="B Nazanin"/>
+          <w:noProof/>
           <w:sz w:val="30"/>
           <w:szCs w:val="30"/>
           <w:rtl/>
@@ -50883,16 +50761,16 @@
         <w:bidi/>
         <w:jc w:val="center"/>
         <w:rPr>
-          <w:rFonts w:eastAsiaTheme="minorEastAsia" w:cs="B Nazanin" w:hint="cs"/>
-          <w:sz w:val="30"/>
-          <w:szCs w:val="30"/>
-          <w:rtl/>
+          <w:rFonts w:eastAsiaTheme="minorEastAsia" w:cs="B Nazanin"/>
+          <w:sz w:val="30"/>
+          <w:szCs w:val="30"/>
           <w:lang w:bidi="fa-IR"/>
         </w:rPr>
       </w:pPr>
       <w:r>
         <w:rPr>
           <w:rFonts w:eastAsiaTheme="minorEastAsia" w:cs="B Nazanin"/>
+          <w:noProof/>
           <w:sz w:val="30"/>
           <w:szCs w:val="30"/>
           <w:rtl/>
@@ -50935,6 +50813,1793 @@
         </w:drawing>
       </w:r>
     </w:p>
+    <w:p>
+      <w:pPr>
+        <w:bidi/>
+        <w:jc w:val="center"/>
+        <w:rPr>
+          <w:rFonts w:eastAsiaTheme="minorEastAsia" w:cs="B Nazanin"/>
+          <w:sz w:val="30"/>
+          <w:szCs w:val="30"/>
+          <w:lang w:bidi="fa-IR"/>
+        </w:rPr>
+      </w:pPr>
+    </w:p>
+    <w:p>
+      <w:pPr>
+        <w:bidi/>
+        <w:jc w:val="center"/>
+        <w:rPr>
+          <w:rFonts w:eastAsiaTheme="minorEastAsia" w:cs="B Nazanin"/>
+          <w:sz w:val="30"/>
+          <w:szCs w:val="30"/>
+          <w:lang w:bidi="fa-IR"/>
+        </w:rPr>
+      </w:pPr>
+    </w:p>
+    <w:p>
+      <w:pPr>
+        <w:bidi/>
+        <w:jc w:val="center"/>
+        <w:rPr>
+          <w:rFonts w:eastAsiaTheme="minorEastAsia" w:cs="B Nazanin"/>
+          <w:sz w:val="30"/>
+          <w:szCs w:val="30"/>
+          <w:lang w:bidi="fa-IR"/>
+        </w:rPr>
+      </w:pPr>
+    </w:p>
+    <w:p>
+      <w:pPr>
+        <w:bidi/>
+        <w:jc w:val="center"/>
+        <w:rPr>
+          <w:rFonts w:eastAsiaTheme="minorEastAsia" w:cs="B Nazanin"/>
+          <w:sz w:val="30"/>
+          <w:szCs w:val="30"/>
+          <w:lang w:bidi="fa-IR"/>
+        </w:rPr>
+      </w:pPr>
+    </w:p>
+    <w:p>
+      <w:pPr>
+        <w:bidi/>
+        <w:jc w:val="center"/>
+        <w:rPr>
+          <w:rFonts w:eastAsiaTheme="minorEastAsia" w:cs="B Nazanin"/>
+          <w:sz w:val="30"/>
+          <w:szCs w:val="30"/>
+          <w:lang w:bidi="fa-IR"/>
+        </w:rPr>
+      </w:pPr>
+    </w:p>
+    <w:p>
+      <w:pPr>
+        <w:bidi/>
+        <w:jc w:val="center"/>
+        <w:rPr>
+          <w:rFonts w:eastAsiaTheme="minorEastAsia" w:cs="B Nazanin"/>
+          <w:sz w:val="30"/>
+          <w:szCs w:val="30"/>
+          <w:lang w:bidi="fa-IR"/>
+        </w:rPr>
+      </w:pPr>
+    </w:p>
+    <w:p>
+      <w:pPr>
+        <w:bidi/>
+        <w:jc w:val="center"/>
+        <w:rPr>
+          <w:rFonts w:eastAsiaTheme="minorEastAsia" w:cs="B Nazanin"/>
+          <w:sz w:val="30"/>
+          <w:szCs w:val="30"/>
+          <w:lang w:bidi="fa-IR"/>
+        </w:rPr>
+      </w:pPr>
+    </w:p>
+    <w:p>
+      <w:pPr>
+        <w:bidi/>
+        <w:jc w:val="center"/>
+        <w:rPr>
+          <w:rFonts w:eastAsiaTheme="minorEastAsia" w:cs="B Nazanin"/>
+          <w:sz w:val="30"/>
+          <w:szCs w:val="30"/>
+          <w:lang w:bidi="fa-IR"/>
+        </w:rPr>
+      </w:pPr>
+    </w:p>
+    <w:p>
+      <w:pPr>
+        <w:bidi/>
+        <w:jc w:val="center"/>
+        <w:rPr>
+          <w:rFonts w:eastAsiaTheme="minorEastAsia" w:cs="B Nazanin"/>
+          <w:sz w:val="30"/>
+          <w:szCs w:val="30"/>
+          <w:lang w:bidi="fa-IR"/>
+        </w:rPr>
+      </w:pPr>
+    </w:p>
+    <w:p>
+      <w:pPr>
+        <w:bidi/>
+        <w:jc w:val="center"/>
+        <w:rPr>
+          <w:rFonts w:eastAsiaTheme="minorEastAsia" w:cs="B Nazanin"/>
+          <w:sz w:val="30"/>
+          <w:szCs w:val="30"/>
+          <w:lang w:bidi="fa-IR"/>
+        </w:rPr>
+      </w:pPr>
+    </w:p>
+    <w:p>
+      <w:pPr>
+        <w:bidi/>
+        <w:jc w:val="center"/>
+        <w:rPr>
+          <w:rFonts w:eastAsiaTheme="minorEastAsia" w:cs="B Nazanin"/>
+          <w:sz w:val="30"/>
+          <w:szCs w:val="30"/>
+          <w:lang w:bidi="fa-IR"/>
+        </w:rPr>
+      </w:pPr>
+    </w:p>
+    <w:p>
+      <w:pPr>
+        <w:bidi/>
+        <w:jc w:val="center"/>
+        <w:rPr>
+          <w:rFonts w:eastAsiaTheme="minorEastAsia" w:cs="B Nazanin"/>
+          <w:sz w:val="30"/>
+          <w:szCs w:val="30"/>
+          <w:lang w:bidi="fa-IR"/>
+        </w:rPr>
+      </w:pPr>
+    </w:p>
+    <w:p>
+      <w:pPr>
+        <w:bidi/>
+        <w:jc w:val="center"/>
+        <w:rPr>
+          <w:rFonts w:eastAsiaTheme="minorEastAsia" w:cs="B Nazanin"/>
+          <w:sz w:val="30"/>
+          <w:szCs w:val="30"/>
+          <w:lang w:bidi="fa-IR"/>
+        </w:rPr>
+      </w:pPr>
+    </w:p>
+    <w:p>
+      <w:pPr>
+        <w:bidi/>
+        <w:jc w:val="center"/>
+        <w:rPr>
+          <w:rFonts w:eastAsiaTheme="minorEastAsia" w:cs="B Nazanin"/>
+          <w:sz w:val="30"/>
+          <w:szCs w:val="30"/>
+          <w:lang w:bidi="fa-IR"/>
+        </w:rPr>
+      </w:pPr>
+    </w:p>
+    <w:p>
+      <w:pPr>
+        <w:bidi/>
+        <w:jc w:val="center"/>
+        <w:rPr>
+          <w:rFonts w:eastAsiaTheme="minorEastAsia" w:cs="B Nazanin"/>
+          <w:sz w:val="30"/>
+          <w:szCs w:val="30"/>
+          <w:lang w:bidi="fa-IR"/>
+        </w:rPr>
+      </w:pPr>
+    </w:p>
+    <w:p>
+      <w:pPr>
+        <w:bidi/>
+        <w:jc w:val="center"/>
+        <w:rPr>
+          <w:rFonts w:eastAsiaTheme="minorEastAsia" w:cs="B Titr"/>
+          <w:b/>
+          <w:bCs/>
+          <w:sz w:val="30"/>
+          <w:szCs w:val="30"/>
+          <w:rtl/>
+          <w:lang w:bidi="fa-IR"/>
+        </w:rPr>
+      </w:pPr>
+      <w:r>
+        <w:rPr>
+          <w:rFonts w:eastAsiaTheme="minorEastAsia" w:cs="B Titr" w:hint="cs"/>
+          <w:b/>
+          <w:bCs/>
+          <w:sz w:val="30"/>
+          <w:szCs w:val="30"/>
+          <w:rtl/>
+          <w:lang w:bidi="fa-IR"/>
+        </w:rPr>
+        <w:lastRenderedPageBreak/>
+        <w:t>بررسی مدل های یادگیری آنلاین</w:t>
+      </w:r>
+    </w:p>
+    <w:p>
+      <w:pPr>
+        <w:bidi/>
+        <w:rPr>
+          <w:rFonts w:eastAsiaTheme="minorEastAsia" w:cs="B Nazanin"/>
+          <w:sz w:val="30"/>
+          <w:szCs w:val="30"/>
+          <w:rtl/>
+          <w:lang w:bidi="fa-IR"/>
+        </w:rPr>
+      </w:pPr>
+      <w:r>
+        <w:rPr>
+          <w:rFonts w:eastAsiaTheme="minorEastAsia" w:cs="B Nazanin" w:hint="cs"/>
+          <w:sz w:val="30"/>
+          <w:szCs w:val="30"/>
+          <w:rtl/>
+          <w:lang w:bidi="fa-IR"/>
+        </w:rPr>
+        <w:t xml:space="preserve">طبق این مقاله ما چهار مدل یادگیری داریم: </w:t>
+      </w:r>
+    </w:p>
+    <w:p>
+      <w:pPr>
+        <w:bidi/>
+        <w:rPr>
+          <w:rFonts w:eastAsiaTheme="minorEastAsia" w:cs="B Nazanin"/>
+          <w:sz w:val="30"/>
+          <w:szCs w:val="30"/>
+          <w:rtl/>
+          <w:lang w:bidi="fa-IR"/>
+        </w:rPr>
+      </w:pPr>
+      <w:r>
+        <w:rPr>
+          <w:rFonts w:eastAsiaTheme="minorEastAsia" w:cs="B Nazanin" w:hint="cs"/>
+          <w:sz w:val="30"/>
+          <w:szCs w:val="30"/>
+          <w:rtl/>
+          <w:lang w:bidi="fa-IR"/>
+        </w:rPr>
+        <w:t xml:space="preserve">احساسات : </w:t>
+      </w:r>
+    </w:p>
+    <w:p>
+      <w:pPr>
+        <w:pStyle w:val="ListParagraph"/>
+        <w:numPr>
+          <w:ilvl w:val="0"/>
+          <w:numId w:val="4"/>
+        </w:numPr>
+        <w:bidi/>
+        <w:rPr>
+          <w:rFonts w:eastAsiaTheme="minorEastAsia" w:cs="B Nazanin"/>
+          <w:sz w:val="30"/>
+          <w:szCs w:val="30"/>
+          <w:lang w:bidi="fa-IR"/>
+        </w:rPr>
+      </w:pPr>
+      <w:r>
+        <w:rPr>
+          <w:rFonts w:eastAsiaTheme="minorEastAsia" w:cs="B Nazanin" w:hint="cs"/>
+          <w:sz w:val="30"/>
+          <w:szCs w:val="30"/>
+          <w:rtl/>
+          <w:lang w:bidi="fa-IR"/>
+        </w:rPr>
+        <w:t xml:space="preserve">انگیزشی : </w:t>
+      </w:r>
+      <w:r>
+        <w:rPr>
+          <w:rFonts w:eastAsiaTheme="minorEastAsia" w:cs="B Nazanin"/>
+          <w:sz w:val="30"/>
+          <w:szCs w:val="30"/>
+          <w:rtl/>
+          <w:lang w:bidi="fa-IR"/>
+        </w:rPr>
+        <w:t>مدت طولان</w:t>
+      </w:r>
+      <w:r>
+        <w:rPr>
+          <w:rFonts w:eastAsiaTheme="minorEastAsia" w:cs="B Nazanin" w:hint="cs"/>
+          <w:sz w:val="30"/>
+          <w:szCs w:val="30"/>
+          <w:rtl/>
+          <w:lang w:bidi="fa-IR"/>
+        </w:rPr>
+        <w:t>ی</w:t>
+      </w:r>
+      <w:r>
+        <w:rPr>
+          <w:rFonts w:eastAsiaTheme="minorEastAsia" w:cs="B Nazanin"/>
+          <w:sz w:val="30"/>
+          <w:szCs w:val="30"/>
+          <w:rtl/>
+          <w:lang w:bidi="fa-IR"/>
+        </w:rPr>
+        <w:t xml:space="preserve"> مطالعه، انجام ارز</w:t>
+      </w:r>
+      <w:r>
+        <w:rPr>
+          <w:rFonts w:eastAsiaTheme="minorEastAsia" w:cs="B Nazanin" w:hint="cs"/>
+          <w:sz w:val="30"/>
+          <w:szCs w:val="30"/>
+          <w:rtl/>
+          <w:lang w:bidi="fa-IR"/>
+        </w:rPr>
+        <w:t>ی</w:t>
+      </w:r>
+      <w:r>
+        <w:rPr>
+          <w:rFonts w:eastAsiaTheme="minorEastAsia" w:cs="B Nazanin" w:hint="eastAsia"/>
+          <w:sz w:val="30"/>
+          <w:szCs w:val="30"/>
+          <w:rtl/>
+          <w:lang w:bidi="fa-IR"/>
+        </w:rPr>
+        <w:t>اب</w:t>
+      </w:r>
+      <w:r>
+        <w:rPr>
+          <w:rFonts w:eastAsiaTheme="minorEastAsia" w:cs="B Nazanin" w:hint="cs"/>
+          <w:sz w:val="30"/>
+          <w:szCs w:val="30"/>
+          <w:rtl/>
+          <w:lang w:bidi="fa-IR"/>
+        </w:rPr>
+        <w:t>ی</w:t>
+      </w:r>
+      <w:r>
+        <w:rPr>
+          <w:rFonts w:eastAsiaTheme="minorEastAsia" w:cs="B Nazanin"/>
+          <w:sz w:val="30"/>
+          <w:szCs w:val="30"/>
+          <w:rtl/>
+          <w:lang w:bidi="fa-IR"/>
+        </w:rPr>
+        <w:t xml:space="preserve"> ز</w:t>
+      </w:r>
+      <w:r>
+        <w:rPr>
+          <w:rFonts w:eastAsiaTheme="minorEastAsia" w:cs="B Nazanin" w:hint="cs"/>
+          <w:sz w:val="30"/>
+          <w:szCs w:val="30"/>
+          <w:rtl/>
+          <w:lang w:bidi="fa-IR"/>
+        </w:rPr>
+        <w:t>ی</w:t>
+      </w:r>
+      <w:r>
+        <w:rPr>
+          <w:rFonts w:eastAsiaTheme="minorEastAsia" w:cs="B Nazanin" w:hint="eastAsia"/>
+          <w:sz w:val="30"/>
+          <w:szCs w:val="30"/>
+          <w:rtl/>
+          <w:lang w:bidi="fa-IR"/>
+        </w:rPr>
+        <w:t>اد</w:t>
+      </w:r>
+      <w:r>
+        <w:rPr>
+          <w:rFonts w:eastAsiaTheme="minorEastAsia" w:cs="B Nazanin"/>
+          <w:sz w:val="30"/>
+          <w:szCs w:val="30"/>
+          <w:rtl/>
+          <w:lang w:bidi="fa-IR"/>
+        </w:rPr>
+        <w:t xml:space="preserve"> و غ</w:t>
+      </w:r>
+      <w:r>
+        <w:rPr>
+          <w:rFonts w:eastAsiaTheme="minorEastAsia" w:cs="B Nazanin" w:hint="cs"/>
+          <w:sz w:val="30"/>
+          <w:szCs w:val="30"/>
+          <w:rtl/>
+          <w:lang w:bidi="fa-IR"/>
+        </w:rPr>
+        <w:t>ی</w:t>
+      </w:r>
+      <w:r>
+        <w:rPr>
+          <w:rFonts w:eastAsiaTheme="minorEastAsia" w:cs="B Nazanin" w:hint="eastAsia"/>
+          <w:sz w:val="30"/>
+          <w:szCs w:val="30"/>
+          <w:rtl/>
+          <w:lang w:bidi="fa-IR"/>
+        </w:rPr>
+        <w:t>ره</w:t>
+      </w:r>
+      <w:r>
+        <w:rPr>
+          <w:rFonts w:eastAsiaTheme="minorEastAsia" w:cs="B Nazanin"/>
+          <w:sz w:val="30"/>
+          <w:szCs w:val="30"/>
+          <w:rtl/>
+          <w:lang w:bidi="fa-IR"/>
+        </w:rPr>
+        <w:t>.</w:t>
+      </w:r>
+    </w:p>
+    <w:p>
+      <w:pPr>
+        <w:bidi/>
+        <w:rPr>
+          <w:rFonts w:eastAsiaTheme="minorEastAsia" w:cs="B Nazanin"/>
+          <w:sz w:val="30"/>
+          <w:szCs w:val="30"/>
+          <w:rtl/>
+          <w:lang w:bidi="fa-IR"/>
+        </w:rPr>
+      </w:pPr>
+      <w:r>
+        <w:rPr>
+          <w:rFonts w:eastAsiaTheme="minorEastAsia" w:cs="B Nazanin" w:hint="cs"/>
+          <w:sz w:val="30"/>
+          <w:szCs w:val="30"/>
+          <w:rtl/>
+          <w:lang w:bidi="fa-IR"/>
+        </w:rPr>
+        <w:t xml:space="preserve">اجتماعی: </w:t>
+      </w:r>
+    </w:p>
+    <w:p>
+      <w:pPr>
+        <w:pStyle w:val="ListParagraph"/>
+        <w:numPr>
+          <w:ilvl w:val="0"/>
+          <w:numId w:val="4"/>
+        </w:numPr>
+        <w:bidi/>
+        <w:rPr>
+          <w:rFonts w:eastAsiaTheme="minorEastAsia" w:cs="B Nazanin"/>
+          <w:sz w:val="30"/>
+          <w:szCs w:val="30"/>
+          <w:lang w:bidi="fa-IR"/>
+        </w:rPr>
+      </w:pPr>
+      <w:r>
+        <w:rPr>
+          <w:rFonts w:eastAsiaTheme="minorEastAsia" w:cs="B Nazanin" w:hint="cs"/>
+          <w:sz w:val="30"/>
+          <w:szCs w:val="30"/>
+          <w:rtl/>
+          <w:lang w:bidi="fa-IR"/>
+        </w:rPr>
+        <w:t>ارتباطی: انجام فعالیت در تالار های گفتگو.</w:t>
+      </w:r>
+    </w:p>
+    <w:p>
+      <w:pPr>
+        <w:bidi/>
+        <w:rPr>
+          <w:rFonts w:eastAsiaTheme="minorEastAsia" w:cs="B Nazanin"/>
+          <w:sz w:val="30"/>
+          <w:szCs w:val="30"/>
+          <w:rtl/>
+          <w:lang w:bidi="fa-IR"/>
+        </w:rPr>
+      </w:pPr>
+      <w:r>
+        <w:rPr>
+          <w:rFonts w:eastAsiaTheme="minorEastAsia" w:cs="B Nazanin" w:hint="cs"/>
+          <w:sz w:val="30"/>
+          <w:szCs w:val="30"/>
+          <w:rtl/>
+          <w:lang w:bidi="fa-IR"/>
+        </w:rPr>
+        <w:t xml:space="preserve">فیزیولوژی: </w:t>
+      </w:r>
+    </w:p>
+    <w:p>
+      <w:pPr>
+        <w:pStyle w:val="ListParagraph"/>
+        <w:numPr>
+          <w:ilvl w:val="0"/>
+          <w:numId w:val="4"/>
+        </w:numPr>
+        <w:bidi/>
+        <w:rPr>
+          <w:rFonts w:eastAsiaTheme="minorEastAsia" w:cs="B Nazanin"/>
+          <w:sz w:val="30"/>
+          <w:szCs w:val="30"/>
+          <w:lang w:bidi="fa-IR"/>
+        </w:rPr>
+      </w:pPr>
+      <w:r>
+        <w:rPr>
+          <w:rFonts w:eastAsiaTheme="minorEastAsia" w:cs="B Nazanin" w:hint="cs"/>
+          <w:sz w:val="30"/>
+          <w:szCs w:val="30"/>
+          <w:rtl/>
+          <w:lang w:bidi="fa-IR"/>
+        </w:rPr>
+        <w:t>دیداری: ترجیح میدن از تصاویر و ویدیو های بیشتر استفاده کنند.</w:t>
+      </w:r>
+    </w:p>
+    <w:p>
+      <w:pPr>
+        <w:pStyle w:val="ListParagraph"/>
+        <w:numPr>
+          <w:ilvl w:val="0"/>
+          <w:numId w:val="4"/>
+        </w:numPr>
+        <w:bidi/>
+        <w:rPr>
+          <w:rFonts w:eastAsiaTheme="minorEastAsia" w:cs="B Nazanin"/>
+          <w:sz w:val="30"/>
+          <w:szCs w:val="30"/>
+          <w:lang w:bidi="fa-IR"/>
+        </w:rPr>
+      </w:pPr>
+      <w:r>
+        <w:rPr>
+          <w:rFonts w:eastAsiaTheme="minorEastAsia" w:cs="B Nazanin" w:hint="cs"/>
+          <w:sz w:val="30"/>
+          <w:szCs w:val="30"/>
+          <w:rtl/>
+          <w:lang w:bidi="fa-IR"/>
+        </w:rPr>
+        <w:t>کلامی: ترجیح میدن از متن ها و مطالب صوتی استفاده کند.</w:t>
+      </w:r>
+    </w:p>
+    <w:p>
+      <w:pPr>
+        <w:bidi/>
+        <w:rPr>
+          <w:rFonts w:eastAsiaTheme="minorEastAsia" w:cs="B Nazanin"/>
+          <w:sz w:val="30"/>
+          <w:szCs w:val="30"/>
+          <w:rtl/>
+          <w:lang w:bidi="fa-IR"/>
+        </w:rPr>
+      </w:pPr>
+      <w:r>
+        <w:rPr>
+          <w:rFonts w:eastAsiaTheme="minorEastAsia" w:cs="B Nazanin" w:hint="cs"/>
+          <w:sz w:val="30"/>
+          <w:szCs w:val="30"/>
+          <w:rtl/>
+          <w:lang w:bidi="fa-IR"/>
+        </w:rPr>
+        <w:t>روانشناسی :</w:t>
+      </w:r>
+    </w:p>
+    <w:p>
+      <w:pPr>
+        <w:pStyle w:val="ListParagraph"/>
+        <w:numPr>
+          <w:ilvl w:val="0"/>
+          <w:numId w:val="5"/>
+        </w:numPr>
+        <w:bidi/>
+        <w:rPr>
+          <w:rFonts w:eastAsiaTheme="minorEastAsia" w:cs="B Nazanin"/>
+          <w:sz w:val="30"/>
+          <w:szCs w:val="30"/>
+          <w:lang w:bidi="fa-IR"/>
+        </w:rPr>
+      </w:pPr>
+      <w:r>
+        <w:rPr>
+          <w:rFonts w:eastAsiaTheme="minorEastAsia" w:cs="B Nazanin" w:hint="cs"/>
+          <w:sz w:val="30"/>
+          <w:szCs w:val="30"/>
+          <w:rtl/>
+          <w:lang w:bidi="fa-IR"/>
+        </w:rPr>
+        <w:t xml:space="preserve">حسی: حقایق و داده ها و مواد تجربی را ترجیح می دهند. </w:t>
+      </w:r>
+    </w:p>
+    <w:p>
+      <w:pPr>
+        <w:pStyle w:val="ListParagraph"/>
+        <w:numPr>
+          <w:ilvl w:val="0"/>
+          <w:numId w:val="5"/>
+        </w:numPr>
+        <w:bidi/>
+        <w:rPr>
+          <w:rFonts w:eastAsiaTheme="minorEastAsia" w:cs="B Nazanin"/>
+          <w:sz w:val="30"/>
+          <w:szCs w:val="30"/>
+          <w:lang w:bidi="fa-IR"/>
+        </w:rPr>
+      </w:pPr>
+      <w:r>
+        <w:rPr>
+          <w:rFonts w:eastAsiaTheme="minorEastAsia" w:cs="B Nazanin" w:hint="cs"/>
+          <w:sz w:val="30"/>
+          <w:szCs w:val="30"/>
+          <w:rtl/>
+          <w:lang w:bidi="fa-IR"/>
+        </w:rPr>
+        <w:t xml:space="preserve">شهودی: </w:t>
+      </w:r>
+      <w:r>
+        <w:rPr>
+          <w:rFonts w:eastAsiaTheme="minorEastAsia" w:cs="B Nazanin"/>
+          <w:sz w:val="30"/>
+          <w:szCs w:val="30"/>
+          <w:rtl/>
+          <w:lang w:bidi="fa-IR"/>
+        </w:rPr>
+        <w:t>اصول و نظر</w:t>
+      </w:r>
+      <w:r>
+        <w:rPr>
+          <w:rFonts w:eastAsiaTheme="minorEastAsia" w:cs="B Nazanin" w:hint="cs"/>
+          <w:sz w:val="30"/>
+          <w:szCs w:val="30"/>
+          <w:rtl/>
+          <w:lang w:bidi="fa-IR"/>
+        </w:rPr>
+        <w:t>ی</w:t>
+      </w:r>
+      <w:r>
+        <w:rPr>
+          <w:rFonts w:eastAsiaTheme="minorEastAsia" w:cs="B Nazanin" w:hint="eastAsia"/>
+          <w:sz w:val="30"/>
+          <w:szCs w:val="30"/>
+          <w:rtl/>
+          <w:lang w:bidi="fa-IR"/>
+        </w:rPr>
+        <w:t>ه</w:t>
+      </w:r>
+      <w:r>
+        <w:rPr>
+          <w:rFonts w:eastAsiaTheme="minorEastAsia" w:cs="B Nazanin"/>
+          <w:sz w:val="30"/>
+          <w:szCs w:val="30"/>
+          <w:rtl/>
+          <w:lang w:bidi="fa-IR"/>
+        </w:rPr>
+        <w:t xml:space="preserve"> ها را ترج</w:t>
+      </w:r>
+      <w:r>
+        <w:rPr>
+          <w:rFonts w:eastAsiaTheme="minorEastAsia" w:cs="B Nazanin" w:hint="cs"/>
+          <w:sz w:val="30"/>
+          <w:szCs w:val="30"/>
+          <w:rtl/>
+          <w:lang w:bidi="fa-IR"/>
+        </w:rPr>
+        <w:t>ی</w:t>
+      </w:r>
+      <w:r>
+        <w:rPr>
+          <w:rFonts w:eastAsiaTheme="minorEastAsia" w:cs="B Nazanin" w:hint="eastAsia"/>
+          <w:sz w:val="30"/>
+          <w:szCs w:val="30"/>
+          <w:rtl/>
+          <w:lang w:bidi="fa-IR"/>
+        </w:rPr>
+        <w:t>ح</w:t>
+      </w:r>
+      <w:r>
+        <w:rPr>
+          <w:rFonts w:eastAsiaTheme="minorEastAsia" w:cs="B Nazanin"/>
+          <w:sz w:val="30"/>
+          <w:szCs w:val="30"/>
+          <w:rtl/>
+          <w:lang w:bidi="fa-IR"/>
+        </w:rPr>
+        <w:t xml:space="preserve"> م</w:t>
+      </w:r>
+      <w:r>
+        <w:rPr>
+          <w:rFonts w:eastAsiaTheme="minorEastAsia" w:cs="B Nazanin" w:hint="cs"/>
+          <w:sz w:val="30"/>
+          <w:szCs w:val="30"/>
+          <w:rtl/>
+          <w:lang w:bidi="fa-IR"/>
+        </w:rPr>
+        <w:t>ی</w:t>
+      </w:r>
+      <w:r>
+        <w:rPr>
+          <w:rFonts w:eastAsiaTheme="minorEastAsia" w:cs="B Nazanin"/>
+          <w:sz w:val="30"/>
+          <w:szCs w:val="30"/>
+          <w:rtl/>
+          <w:lang w:bidi="fa-IR"/>
+        </w:rPr>
+        <w:t xml:space="preserve"> دهند</w:t>
+      </w:r>
+      <w:r>
+        <w:rPr>
+          <w:rFonts w:eastAsiaTheme="minorEastAsia" w:cs="B Nazanin"/>
+          <w:sz w:val="30"/>
+          <w:szCs w:val="30"/>
+          <w:lang w:bidi="fa-IR"/>
+        </w:rPr>
+        <w:t>.</w:t>
+      </w:r>
+    </w:p>
+    <w:p>
+      <w:pPr>
+        <w:pStyle w:val="ListParagraph"/>
+        <w:numPr>
+          <w:ilvl w:val="0"/>
+          <w:numId w:val="5"/>
+        </w:numPr>
+        <w:bidi/>
+        <w:rPr>
+          <w:rFonts w:eastAsiaTheme="minorEastAsia" w:cs="B Nazanin"/>
+          <w:sz w:val="30"/>
+          <w:szCs w:val="30"/>
+          <w:lang w:bidi="fa-IR"/>
+        </w:rPr>
+      </w:pPr>
+      <w:r>
+        <w:rPr>
+          <w:rFonts w:eastAsiaTheme="minorEastAsia" w:cs="B Nazanin" w:hint="cs"/>
+          <w:sz w:val="30"/>
+          <w:szCs w:val="30"/>
+          <w:rtl/>
+          <w:lang w:bidi="fa-IR"/>
+        </w:rPr>
+        <w:t xml:space="preserve">متوالی: </w:t>
+      </w:r>
+      <w:r>
+        <w:rPr>
+          <w:rFonts w:eastAsiaTheme="minorEastAsia" w:cs="B Nazanin"/>
+          <w:sz w:val="30"/>
+          <w:szCs w:val="30"/>
+          <w:rtl/>
+          <w:lang w:bidi="fa-IR"/>
+        </w:rPr>
+        <w:t xml:space="preserve">مواد را با </w:t>
+      </w:r>
+      <w:r>
+        <w:rPr>
+          <w:rFonts w:eastAsiaTheme="minorEastAsia" w:cs="B Nazanin" w:hint="cs"/>
+          <w:sz w:val="30"/>
+          <w:szCs w:val="30"/>
+          <w:rtl/>
+          <w:lang w:bidi="fa-IR"/>
+        </w:rPr>
+        <w:t>ی</w:t>
+      </w:r>
+      <w:r>
+        <w:rPr>
+          <w:rFonts w:eastAsiaTheme="minorEastAsia" w:cs="B Nazanin" w:hint="eastAsia"/>
+          <w:sz w:val="30"/>
+          <w:szCs w:val="30"/>
+          <w:rtl/>
+          <w:lang w:bidi="fa-IR"/>
+        </w:rPr>
+        <w:t>ک</w:t>
+      </w:r>
+      <w:r>
+        <w:rPr>
+          <w:rFonts w:eastAsiaTheme="minorEastAsia" w:cs="B Nazanin"/>
+          <w:sz w:val="30"/>
+          <w:szCs w:val="30"/>
+          <w:rtl/>
+          <w:lang w:bidi="fa-IR"/>
+        </w:rPr>
+        <w:t xml:space="preserve"> پ</w:t>
+      </w:r>
+      <w:r>
+        <w:rPr>
+          <w:rFonts w:eastAsiaTheme="minorEastAsia" w:cs="B Nazanin" w:hint="cs"/>
+          <w:sz w:val="30"/>
+          <w:szCs w:val="30"/>
+          <w:rtl/>
+          <w:lang w:bidi="fa-IR"/>
+        </w:rPr>
+        <w:t>ی</w:t>
+      </w:r>
+      <w:r>
+        <w:rPr>
+          <w:rFonts w:eastAsiaTheme="minorEastAsia" w:cs="B Nazanin" w:hint="eastAsia"/>
+          <w:sz w:val="30"/>
+          <w:szCs w:val="30"/>
+          <w:rtl/>
+          <w:lang w:bidi="fa-IR"/>
+        </w:rPr>
+        <w:t>شرفت</w:t>
+      </w:r>
+      <w:r>
+        <w:rPr>
+          <w:rFonts w:eastAsiaTheme="minorEastAsia" w:cs="B Nazanin"/>
+          <w:sz w:val="30"/>
+          <w:szCs w:val="30"/>
+          <w:rtl/>
+          <w:lang w:bidi="fa-IR"/>
+        </w:rPr>
+        <w:t xml:space="preserve"> منطق</w:t>
+      </w:r>
+      <w:r>
+        <w:rPr>
+          <w:rFonts w:eastAsiaTheme="minorEastAsia" w:cs="B Nazanin" w:hint="cs"/>
+          <w:sz w:val="30"/>
+          <w:szCs w:val="30"/>
+          <w:rtl/>
+          <w:lang w:bidi="fa-IR"/>
+        </w:rPr>
+        <w:t>ی</w:t>
+      </w:r>
+      <w:r>
+        <w:rPr>
+          <w:rFonts w:eastAsiaTheme="minorEastAsia" w:cs="B Nazanin"/>
+          <w:sz w:val="30"/>
+          <w:szCs w:val="30"/>
+          <w:rtl/>
+          <w:lang w:bidi="fa-IR"/>
+        </w:rPr>
+        <w:t xml:space="preserve"> مرتب م</w:t>
+      </w:r>
+      <w:r>
+        <w:rPr>
+          <w:rFonts w:eastAsiaTheme="minorEastAsia" w:cs="B Nazanin" w:hint="cs"/>
+          <w:sz w:val="30"/>
+          <w:szCs w:val="30"/>
+          <w:rtl/>
+          <w:lang w:bidi="fa-IR"/>
+        </w:rPr>
+        <w:t>ی</w:t>
+      </w:r>
+      <w:r>
+        <w:rPr>
+          <w:rFonts w:eastAsiaTheme="minorEastAsia" w:cs="B Nazanin"/>
+          <w:sz w:val="30"/>
+          <w:szCs w:val="30"/>
+          <w:rtl/>
+          <w:lang w:bidi="fa-IR"/>
+        </w:rPr>
+        <w:t xml:space="preserve"> کند</w:t>
+      </w:r>
+      <w:r>
+        <w:rPr>
+          <w:rFonts w:eastAsiaTheme="minorEastAsia" w:cs="B Nazanin"/>
+          <w:sz w:val="30"/>
+          <w:szCs w:val="30"/>
+          <w:lang w:bidi="fa-IR"/>
+        </w:rPr>
+        <w:t>.</w:t>
+      </w:r>
+    </w:p>
+    <w:p>
+      <w:pPr>
+        <w:pStyle w:val="ListParagraph"/>
+        <w:numPr>
+          <w:ilvl w:val="0"/>
+          <w:numId w:val="5"/>
+        </w:numPr>
+        <w:bidi/>
+        <w:rPr>
+          <w:rFonts w:eastAsiaTheme="minorEastAsia" w:cs="B Nazanin"/>
+          <w:sz w:val="30"/>
+          <w:szCs w:val="30"/>
+          <w:lang w:bidi="fa-IR"/>
+        </w:rPr>
+      </w:pPr>
+      <w:r>
+        <w:rPr>
+          <w:rFonts w:eastAsiaTheme="minorEastAsia" w:cs="B Nazanin" w:hint="cs"/>
+          <w:sz w:val="30"/>
+          <w:szCs w:val="30"/>
+          <w:rtl/>
+          <w:lang w:bidi="fa-IR"/>
+        </w:rPr>
+        <w:t xml:space="preserve">عمومی: </w:t>
+      </w:r>
+      <w:r>
+        <w:rPr>
+          <w:rFonts w:eastAsiaTheme="minorEastAsia" w:cs="B Nazanin"/>
+          <w:sz w:val="30"/>
+          <w:szCs w:val="30"/>
+          <w:rtl/>
+          <w:lang w:bidi="fa-IR"/>
+        </w:rPr>
+        <w:t xml:space="preserve">از </w:t>
+      </w:r>
+      <w:r>
+        <w:rPr>
+          <w:rFonts w:eastAsiaTheme="minorEastAsia" w:cs="B Nazanin" w:hint="cs"/>
+          <w:sz w:val="30"/>
+          <w:szCs w:val="30"/>
+          <w:rtl/>
+          <w:lang w:bidi="fa-IR"/>
+        </w:rPr>
+        <w:t>ی</w:t>
+      </w:r>
+      <w:r>
+        <w:rPr>
+          <w:rFonts w:eastAsiaTheme="minorEastAsia" w:cs="B Nazanin" w:hint="eastAsia"/>
+          <w:sz w:val="30"/>
+          <w:szCs w:val="30"/>
+          <w:rtl/>
+          <w:lang w:bidi="fa-IR"/>
+        </w:rPr>
+        <w:t>ک</w:t>
+      </w:r>
+      <w:r>
+        <w:rPr>
+          <w:rFonts w:eastAsiaTheme="minorEastAsia" w:cs="B Nazanin"/>
+          <w:sz w:val="30"/>
+          <w:szCs w:val="30"/>
+          <w:rtl/>
+          <w:lang w:bidi="fa-IR"/>
+        </w:rPr>
+        <w:t xml:space="preserve"> </w:t>
+      </w:r>
+      <w:r>
+        <w:rPr>
+          <w:rFonts w:eastAsiaTheme="minorEastAsia" w:cs="B Nazanin" w:hint="cs"/>
+          <w:sz w:val="30"/>
+          <w:szCs w:val="30"/>
+          <w:rtl/>
+          <w:lang w:bidi="fa-IR"/>
+        </w:rPr>
+        <w:t>مطلب</w:t>
+      </w:r>
+      <w:r>
+        <w:rPr>
+          <w:rFonts w:eastAsiaTheme="minorEastAsia" w:cs="B Nazanin"/>
+          <w:sz w:val="30"/>
+          <w:szCs w:val="30"/>
+          <w:rtl/>
+          <w:lang w:bidi="fa-IR"/>
+        </w:rPr>
+        <w:t xml:space="preserve"> به </w:t>
+      </w:r>
+      <w:r>
+        <w:rPr>
+          <w:rFonts w:eastAsiaTheme="minorEastAsia" w:cs="B Nazanin" w:hint="cs"/>
+          <w:sz w:val="30"/>
+          <w:szCs w:val="30"/>
+          <w:rtl/>
+          <w:lang w:bidi="fa-IR"/>
+        </w:rPr>
+        <w:t>مطلب</w:t>
+      </w:r>
+      <w:r>
+        <w:rPr>
+          <w:rFonts w:eastAsiaTheme="minorEastAsia" w:cs="B Nazanin"/>
+          <w:sz w:val="30"/>
+          <w:szCs w:val="30"/>
+          <w:rtl/>
+          <w:lang w:bidi="fa-IR"/>
+        </w:rPr>
+        <w:t xml:space="preserve"> د</w:t>
+      </w:r>
+      <w:r>
+        <w:rPr>
+          <w:rFonts w:eastAsiaTheme="minorEastAsia" w:cs="B Nazanin" w:hint="cs"/>
+          <w:sz w:val="30"/>
+          <w:szCs w:val="30"/>
+          <w:rtl/>
+          <w:lang w:bidi="fa-IR"/>
+        </w:rPr>
+        <w:t>ی</w:t>
+      </w:r>
+      <w:r>
+        <w:rPr>
+          <w:rFonts w:eastAsiaTheme="minorEastAsia" w:cs="B Nazanin" w:hint="eastAsia"/>
+          <w:sz w:val="30"/>
+          <w:szCs w:val="30"/>
+          <w:rtl/>
+          <w:lang w:bidi="fa-IR"/>
+        </w:rPr>
+        <w:t>گر</w:t>
+      </w:r>
+      <w:r>
+        <w:rPr>
+          <w:rFonts w:eastAsiaTheme="minorEastAsia" w:cs="B Nazanin"/>
+          <w:sz w:val="30"/>
+          <w:szCs w:val="30"/>
+          <w:rtl/>
+          <w:lang w:bidi="fa-IR"/>
+        </w:rPr>
+        <w:t xml:space="preserve"> پرش کن</w:t>
+      </w:r>
+      <w:r>
+        <w:rPr>
+          <w:rFonts w:eastAsiaTheme="minorEastAsia" w:cs="B Nazanin" w:hint="cs"/>
+          <w:sz w:val="30"/>
+          <w:szCs w:val="30"/>
+          <w:rtl/>
+          <w:lang w:bidi="fa-IR"/>
+        </w:rPr>
+        <w:t>ی</w:t>
+      </w:r>
+      <w:r>
+        <w:rPr>
+          <w:rFonts w:eastAsiaTheme="minorEastAsia" w:cs="B Nazanin" w:hint="eastAsia"/>
+          <w:sz w:val="30"/>
+          <w:szCs w:val="30"/>
+          <w:rtl/>
+          <w:lang w:bidi="fa-IR"/>
+        </w:rPr>
+        <w:t>د</w:t>
+      </w:r>
+      <w:r>
+        <w:rPr>
+          <w:rFonts w:eastAsiaTheme="minorEastAsia" w:cs="B Nazanin" w:hint="cs"/>
+          <w:sz w:val="30"/>
+          <w:szCs w:val="30"/>
+          <w:rtl/>
+          <w:lang w:bidi="fa-IR"/>
+        </w:rPr>
+        <w:t>.</w:t>
+      </w:r>
+    </w:p>
+    <w:p>
+      <w:pPr>
+        <w:bidi/>
+        <w:rPr>
+          <w:rFonts w:eastAsiaTheme="minorEastAsia" w:cs="B Nazanin"/>
+          <w:sz w:val="30"/>
+          <w:szCs w:val="30"/>
+          <w:rtl/>
+          <w:lang w:bidi="fa-IR"/>
+        </w:rPr>
+      </w:pPr>
+    </w:p>
+    <w:p>
+      <w:pPr>
+        <w:bidi/>
+        <w:rPr>
+          <w:rFonts w:eastAsiaTheme="minorEastAsia" w:cs="B Nazanin"/>
+          <w:sz w:val="30"/>
+          <w:szCs w:val="30"/>
+          <w:rtl/>
+          <w:lang w:bidi="fa-IR"/>
+        </w:rPr>
+      </w:pPr>
+    </w:p>
+    <w:p>
+      <w:pPr>
+        <w:bidi/>
+        <w:rPr>
+          <w:rFonts w:eastAsiaTheme="minorEastAsia" w:cs="B Nazanin"/>
+          <w:sz w:val="30"/>
+          <w:szCs w:val="30"/>
+          <w:rtl/>
+          <w:lang w:bidi="fa-IR"/>
+        </w:rPr>
+      </w:pPr>
+    </w:p>
+    <w:p>
+      <w:pPr>
+        <w:bidi/>
+        <w:rPr>
+          <w:rFonts w:eastAsiaTheme="minorEastAsia" w:cs="B Nazanin"/>
+          <w:sz w:val="30"/>
+          <w:szCs w:val="30"/>
+          <w:rtl/>
+          <w:lang w:bidi="fa-IR"/>
+        </w:rPr>
+      </w:pPr>
+    </w:p>
+    <w:p>
+      <w:pPr>
+        <w:bidi/>
+        <w:rPr>
+          <w:rFonts w:eastAsiaTheme="minorEastAsia" w:cs="B Nazanin"/>
+          <w:sz w:val="30"/>
+          <w:szCs w:val="30"/>
+          <w:rtl/>
+          <w:lang w:bidi="fa-IR"/>
+        </w:rPr>
+      </w:pPr>
+    </w:p>
+    <w:p>
+      <w:pPr>
+        <w:bidi/>
+        <w:rPr>
+          <w:rFonts w:eastAsiaTheme="minorEastAsia" w:cs="B Nazanin"/>
+          <w:sz w:val="30"/>
+          <w:szCs w:val="30"/>
+          <w:rtl/>
+          <w:lang w:bidi="fa-IR"/>
+        </w:rPr>
+      </w:pPr>
+    </w:p>
+    <w:p>
+      <w:pPr>
+        <w:bidi/>
+        <w:rPr>
+          <w:rFonts w:eastAsiaTheme="minorEastAsia" w:cs="B Nazanin"/>
+          <w:sz w:val="30"/>
+          <w:szCs w:val="30"/>
+          <w:rtl/>
+          <w:lang w:bidi="fa-IR"/>
+        </w:rPr>
+      </w:pPr>
+    </w:p>
+    <w:p>
+      <w:pPr>
+        <w:bidi/>
+        <w:rPr>
+          <w:rFonts w:eastAsiaTheme="minorEastAsia" w:cs="B Titr"/>
+          <w:sz w:val="30"/>
+          <w:szCs w:val="30"/>
+          <w:rtl/>
+          <w:lang w:bidi="fa-IR"/>
+        </w:rPr>
+      </w:pPr>
+      <w:r>
+        <w:rPr>
+          <w:rFonts w:eastAsiaTheme="minorEastAsia" w:cs="B Titr" w:hint="cs"/>
+          <w:sz w:val="30"/>
+          <w:szCs w:val="30"/>
+          <w:rtl/>
+          <w:lang w:bidi="fa-IR"/>
+        </w:rPr>
+        <w:lastRenderedPageBreak/>
+        <w:t>اطلاعات کامل جدول :</w:t>
+      </w:r>
+    </w:p>
+    <w:p>
+      <w:pPr>
+        <w:bidi/>
+        <w:rPr>
+          <w:rFonts w:eastAsiaTheme="minorEastAsia" w:cs="B Nazanin"/>
+          <w:sz w:val="30"/>
+          <w:szCs w:val="30"/>
+          <w:rtl/>
+          <w:lang w:bidi="fa-IR"/>
+        </w:rPr>
+      </w:pPr>
+      <w:r>
+        <w:rPr>
+          <w:rFonts w:eastAsiaTheme="minorEastAsia" w:cs="B Nazanin" w:hint="cs"/>
+          <w:sz w:val="30"/>
+          <w:szCs w:val="30"/>
+          <w:rtl/>
+          <w:lang w:bidi="fa-IR"/>
+        </w:rPr>
+        <w:t xml:space="preserve">جدول </w:t>
+      </w:r>
+      <w:proofErr w:type="spellStart"/>
+      <w:r>
+        <w:rPr>
+          <w:rFonts w:eastAsiaTheme="minorEastAsia" w:cs="B Nazanin"/>
+          <w:sz w:val="30"/>
+          <w:szCs w:val="30"/>
+          <w:lang w:bidi="fa-IR"/>
+        </w:rPr>
+        <w:t>studentinfo</w:t>
+      </w:r>
+      <w:proofErr w:type="spellEnd"/>
+      <w:r>
+        <w:rPr>
+          <w:rFonts w:eastAsiaTheme="minorEastAsia" w:cs="B Nazanin" w:hint="cs"/>
+          <w:sz w:val="30"/>
+          <w:szCs w:val="30"/>
+          <w:rtl/>
+          <w:lang w:bidi="fa-IR"/>
+        </w:rPr>
+        <w:t xml:space="preserve"> : دارای اطلاعات زیر هست:</w:t>
+      </w:r>
+    </w:p>
+    <w:p>
+      <w:pPr>
+        <w:pStyle w:val="ListParagraph"/>
+        <w:numPr>
+          <w:ilvl w:val="0"/>
+          <w:numId w:val="6"/>
+        </w:numPr>
+        <w:bidi/>
+        <w:rPr>
+          <w:rFonts w:eastAsiaTheme="minorEastAsia" w:cs="B Nazanin"/>
+          <w:sz w:val="30"/>
+          <w:szCs w:val="30"/>
+          <w:lang w:bidi="fa-IR"/>
+        </w:rPr>
+      </w:pPr>
+      <w:r>
+        <w:rPr>
+          <w:rFonts w:eastAsiaTheme="minorEastAsia" w:cs="B Nazanin" w:hint="cs"/>
+          <w:sz w:val="30"/>
+          <w:szCs w:val="30"/>
+          <w:rtl/>
+          <w:lang w:bidi="fa-IR"/>
+        </w:rPr>
+        <w:t>کد دوره ای که در آن شرکت کرده است.</w:t>
+      </w:r>
+    </w:p>
+    <w:p>
+      <w:pPr>
+        <w:pStyle w:val="ListParagraph"/>
+        <w:numPr>
+          <w:ilvl w:val="0"/>
+          <w:numId w:val="6"/>
+        </w:numPr>
+        <w:bidi/>
+        <w:rPr>
+          <w:rFonts w:eastAsiaTheme="minorEastAsia" w:cs="B Nazanin"/>
+          <w:sz w:val="30"/>
+          <w:szCs w:val="30"/>
+          <w:lang w:bidi="fa-IR"/>
+        </w:rPr>
+      </w:pPr>
+      <w:r>
+        <w:rPr>
+          <w:rFonts w:eastAsiaTheme="minorEastAsia" w:cs="B Nazanin" w:hint="cs"/>
+          <w:sz w:val="30"/>
+          <w:szCs w:val="30"/>
+          <w:rtl/>
+          <w:lang w:bidi="fa-IR"/>
+        </w:rPr>
+        <w:t>کد</w:t>
+      </w:r>
+      <w:r>
+        <w:rPr>
+          <w:rFonts w:eastAsiaTheme="minorEastAsia" w:cs="B Nazanin" w:hint="cs"/>
+          <w:sz w:val="30"/>
+          <w:szCs w:val="30"/>
+          <w:rtl/>
+          <w:lang w:bidi="fa-IR"/>
+        </w:rPr>
+        <w:t xml:space="preserve"> ارائه که بر اساس تاریخ شروع هست. برای اینکه ماه را نشان دهیم بدین صورت نماد گذاری کردیم که </w:t>
+      </w:r>
+      <w:r>
+        <w:rPr>
+          <w:rFonts w:eastAsiaTheme="minorEastAsia" w:cs="B Nazanin"/>
+          <w:sz w:val="30"/>
+          <w:szCs w:val="30"/>
+          <w:lang w:bidi="fa-IR"/>
+        </w:rPr>
+        <w:t>A</w:t>
+      </w:r>
+      <w:r>
+        <w:rPr>
+          <w:rFonts w:eastAsiaTheme="minorEastAsia" w:cs="B Nazanin" w:hint="cs"/>
+          <w:sz w:val="30"/>
+          <w:szCs w:val="30"/>
+          <w:rtl/>
+          <w:lang w:bidi="fa-IR"/>
+        </w:rPr>
+        <w:t xml:space="preserve"> نشان دهنده مال اول یعنی ژانویه ، </w:t>
+      </w:r>
+      <w:r>
+        <w:rPr>
+          <w:rFonts w:eastAsiaTheme="minorEastAsia" w:cs="B Nazanin"/>
+          <w:sz w:val="30"/>
+          <w:szCs w:val="30"/>
+          <w:lang w:bidi="fa-IR"/>
+        </w:rPr>
+        <w:t>B</w:t>
+      </w:r>
+      <w:r>
+        <w:rPr>
+          <w:rFonts w:eastAsiaTheme="minorEastAsia" w:cs="B Nazanin" w:hint="cs"/>
+          <w:sz w:val="30"/>
+          <w:szCs w:val="30"/>
+          <w:rtl/>
+          <w:lang w:bidi="fa-IR"/>
+        </w:rPr>
+        <w:t xml:space="preserve"> نشان دهنده ماه دوم یعنی فوریه و ... پس وقتی کد ارائه </w:t>
+      </w:r>
+      <w:r>
+        <w:rPr>
+          <w:rFonts w:eastAsiaTheme="minorEastAsia" w:cs="B Nazanin"/>
+          <w:sz w:val="30"/>
+          <w:szCs w:val="30"/>
+          <w:lang w:bidi="fa-IR"/>
+        </w:rPr>
+        <w:t>2013J</w:t>
+      </w:r>
+      <w:r>
+        <w:rPr>
+          <w:rFonts w:eastAsiaTheme="minorEastAsia" w:cs="B Nazanin" w:hint="cs"/>
+          <w:sz w:val="30"/>
+          <w:szCs w:val="30"/>
+          <w:rtl/>
+          <w:lang w:bidi="fa-IR"/>
+        </w:rPr>
+        <w:t xml:space="preserve"> هست یعنی دوره از ماه اکتبر سال 2013 آغاز شده است. </w:t>
+      </w:r>
+    </w:p>
+    <w:p>
+      <w:pPr>
+        <w:pStyle w:val="ListParagraph"/>
+        <w:numPr>
+          <w:ilvl w:val="0"/>
+          <w:numId w:val="6"/>
+        </w:numPr>
+        <w:bidi/>
+        <w:rPr>
+          <w:rFonts w:eastAsiaTheme="minorEastAsia" w:cs="B Nazanin"/>
+          <w:sz w:val="30"/>
+          <w:szCs w:val="30"/>
+          <w:lang w:bidi="fa-IR"/>
+        </w:rPr>
+      </w:pPr>
+      <w:r>
+        <w:rPr>
+          <w:rFonts w:eastAsiaTheme="minorEastAsia" w:cs="B Nazanin" w:hint="cs"/>
+          <w:sz w:val="30"/>
+          <w:szCs w:val="30"/>
+          <w:rtl/>
+          <w:lang w:bidi="fa-IR"/>
+        </w:rPr>
+        <w:t>کد دانشجویی</w:t>
+      </w:r>
+    </w:p>
+    <w:p>
+      <w:pPr>
+        <w:pStyle w:val="ListParagraph"/>
+        <w:numPr>
+          <w:ilvl w:val="0"/>
+          <w:numId w:val="6"/>
+        </w:numPr>
+        <w:bidi/>
+        <w:rPr>
+          <w:rFonts w:eastAsiaTheme="minorEastAsia" w:cs="B Nazanin"/>
+          <w:sz w:val="30"/>
+          <w:szCs w:val="30"/>
+          <w:lang w:bidi="fa-IR"/>
+        </w:rPr>
+      </w:pPr>
+      <w:r>
+        <w:rPr>
+          <w:rFonts w:eastAsiaTheme="minorEastAsia" w:cs="B Nazanin" w:hint="cs"/>
+          <w:sz w:val="30"/>
+          <w:szCs w:val="30"/>
+          <w:rtl/>
+          <w:lang w:bidi="fa-IR"/>
+        </w:rPr>
+        <w:t>جنسیت</w:t>
+      </w:r>
+    </w:p>
+    <w:p>
+      <w:pPr>
+        <w:pStyle w:val="ListParagraph"/>
+        <w:numPr>
+          <w:ilvl w:val="0"/>
+          <w:numId w:val="6"/>
+        </w:numPr>
+        <w:bidi/>
+        <w:rPr>
+          <w:rFonts w:eastAsiaTheme="minorEastAsia" w:cs="B Nazanin"/>
+          <w:sz w:val="30"/>
+          <w:szCs w:val="30"/>
+          <w:lang w:bidi="fa-IR"/>
+        </w:rPr>
+      </w:pPr>
+      <w:r>
+        <w:rPr>
+          <w:rFonts w:eastAsiaTheme="minorEastAsia" w:cs="B Nazanin" w:hint="cs"/>
+          <w:sz w:val="30"/>
+          <w:szCs w:val="30"/>
+          <w:rtl/>
+          <w:lang w:bidi="fa-IR"/>
+        </w:rPr>
+        <w:t>ناحیه و منطقه برگزاری دوره</w:t>
+      </w:r>
+    </w:p>
+    <w:p>
+      <w:pPr>
+        <w:pStyle w:val="ListParagraph"/>
+        <w:numPr>
+          <w:ilvl w:val="0"/>
+          <w:numId w:val="6"/>
+        </w:numPr>
+        <w:bidi/>
+        <w:rPr>
+          <w:rFonts w:eastAsiaTheme="minorEastAsia" w:cs="B Nazanin"/>
+          <w:sz w:val="30"/>
+          <w:szCs w:val="30"/>
+          <w:lang w:bidi="fa-IR"/>
+        </w:rPr>
+      </w:pPr>
+      <w:r>
+        <w:rPr>
+          <w:rFonts w:eastAsiaTheme="minorEastAsia" w:cs="B Nazanin" w:hint="cs"/>
+          <w:sz w:val="30"/>
+          <w:szCs w:val="30"/>
+          <w:rtl/>
+          <w:lang w:bidi="fa-IR"/>
+        </w:rPr>
+        <w:t>بالاترین مدرک تحصیلی</w:t>
+      </w:r>
+    </w:p>
+    <w:p>
+      <w:pPr>
+        <w:pStyle w:val="ListParagraph"/>
+        <w:numPr>
+          <w:ilvl w:val="0"/>
+          <w:numId w:val="6"/>
+        </w:numPr>
+        <w:bidi/>
+        <w:rPr>
+          <w:rFonts w:eastAsiaTheme="minorEastAsia" w:cs="B Nazanin"/>
+          <w:sz w:val="30"/>
+          <w:szCs w:val="30"/>
+          <w:lang w:bidi="fa-IR"/>
+        </w:rPr>
+      </w:pPr>
+      <w:r>
+        <w:rPr>
+          <w:rFonts w:eastAsiaTheme="minorEastAsia" w:cs="B Nazanin" w:hint="cs"/>
+          <w:sz w:val="30"/>
+          <w:szCs w:val="30"/>
+          <w:rtl/>
+          <w:lang w:bidi="fa-IR"/>
+        </w:rPr>
+        <w:t>درصد دانشجویانی که در طول دوره در همان منطقه زندگی می کردند.</w:t>
+      </w:r>
+    </w:p>
+    <w:p>
+      <w:pPr>
+        <w:pStyle w:val="ListParagraph"/>
+        <w:numPr>
+          <w:ilvl w:val="0"/>
+          <w:numId w:val="6"/>
+        </w:numPr>
+        <w:bidi/>
+        <w:rPr>
+          <w:rFonts w:eastAsiaTheme="minorEastAsia" w:cs="B Nazanin"/>
+          <w:sz w:val="30"/>
+          <w:szCs w:val="30"/>
+          <w:lang w:bidi="fa-IR"/>
+        </w:rPr>
+      </w:pPr>
+      <w:r>
+        <w:rPr>
+          <w:rFonts w:eastAsiaTheme="minorEastAsia" w:cs="B Nazanin" w:hint="cs"/>
+          <w:sz w:val="30"/>
+          <w:szCs w:val="30"/>
+          <w:rtl/>
+          <w:lang w:bidi="fa-IR"/>
+        </w:rPr>
+        <w:t>رنج سنی دانشجویان که به دسته زیر 35 سال، بین 35 تا 55 سال و بیشتر از 55 سال تقسیم شده اند.</w:t>
+      </w:r>
+    </w:p>
+    <w:p>
+      <w:pPr>
+        <w:bidi/>
+        <w:rPr>
+          <w:rFonts w:eastAsiaTheme="minorEastAsia" w:cs="B Nazanin"/>
+          <w:sz w:val="30"/>
+          <w:szCs w:val="30"/>
+          <w:rtl/>
+          <w:lang w:bidi="fa-IR"/>
+        </w:rPr>
+      </w:pPr>
+    </w:p>
+    <w:p>
+      <w:pPr>
+        <w:bidi/>
+        <w:rPr>
+          <w:rFonts w:eastAsiaTheme="minorEastAsia" w:cs="B Nazanin"/>
+          <w:sz w:val="30"/>
+          <w:szCs w:val="30"/>
+          <w:rtl/>
+          <w:lang w:bidi="fa-IR"/>
+        </w:rPr>
+      </w:pPr>
+      <w:r>
+        <w:rPr>
+          <w:rFonts w:eastAsiaTheme="minorEastAsia" w:cs="B Nazanin" w:hint="cs"/>
+          <w:sz w:val="30"/>
+          <w:szCs w:val="30"/>
+          <w:rtl/>
+          <w:lang w:bidi="fa-IR"/>
+        </w:rPr>
+        <w:t>جدول دوره ها:</w:t>
+      </w:r>
+    </w:p>
+    <w:p>
+      <w:pPr>
+        <w:pStyle w:val="ListParagraph"/>
+        <w:numPr>
+          <w:ilvl w:val="0"/>
+          <w:numId w:val="7"/>
+        </w:numPr>
+        <w:bidi/>
+        <w:rPr>
+          <w:rFonts w:eastAsiaTheme="minorEastAsia" w:cs="B Nazanin"/>
+          <w:sz w:val="30"/>
+          <w:szCs w:val="30"/>
+          <w:lang w:bidi="fa-IR"/>
+        </w:rPr>
+      </w:pPr>
+      <w:r>
+        <w:rPr>
+          <w:rFonts w:eastAsiaTheme="minorEastAsia" w:cs="B Nazanin" w:hint="cs"/>
+          <w:sz w:val="30"/>
+          <w:szCs w:val="30"/>
+          <w:rtl/>
+          <w:lang w:bidi="fa-IR"/>
+        </w:rPr>
+        <w:t>کد دوره</w:t>
+      </w:r>
+    </w:p>
+    <w:p>
+      <w:pPr>
+        <w:pStyle w:val="ListParagraph"/>
+        <w:numPr>
+          <w:ilvl w:val="0"/>
+          <w:numId w:val="7"/>
+        </w:numPr>
+        <w:bidi/>
+        <w:rPr>
+          <w:rFonts w:eastAsiaTheme="minorEastAsia" w:cs="B Nazanin"/>
+          <w:sz w:val="30"/>
+          <w:szCs w:val="30"/>
+          <w:lang w:bidi="fa-IR"/>
+        </w:rPr>
+      </w:pPr>
+      <w:r>
+        <w:rPr>
+          <w:rFonts w:eastAsiaTheme="minorEastAsia" w:cs="B Nazanin" w:hint="cs"/>
+          <w:sz w:val="30"/>
+          <w:szCs w:val="30"/>
+          <w:rtl/>
+          <w:lang w:bidi="fa-IR"/>
+        </w:rPr>
+        <w:t>مدت زمانی که طول کشیده.</w:t>
+      </w:r>
+    </w:p>
+    <w:p>
+      <w:pPr>
+        <w:bidi/>
+        <w:rPr>
+          <w:rFonts w:eastAsiaTheme="minorEastAsia" w:cs="B Nazanin"/>
+          <w:sz w:val="30"/>
+          <w:szCs w:val="30"/>
+          <w:rtl/>
+          <w:lang w:bidi="fa-IR"/>
+        </w:rPr>
+      </w:pPr>
+    </w:p>
+    <w:p>
+      <w:pPr>
+        <w:bidi/>
+        <w:rPr>
+          <w:rFonts w:eastAsiaTheme="minorEastAsia" w:cs="B Nazanin"/>
+          <w:sz w:val="30"/>
+          <w:szCs w:val="30"/>
+          <w:rtl/>
+          <w:lang w:bidi="fa-IR"/>
+        </w:rPr>
+      </w:pPr>
+      <w:r>
+        <w:rPr>
+          <w:rFonts w:eastAsiaTheme="minorEastAsia" w:cs="B Nazanin" w:hint="cs"/>
+          <w:sz w:val="30"/>
+          <w:szCs w:val="30"/>
+          <w:rtl/>
+          <w:lang w:bidi="fa-IR"/>
+        </w:rPr>
+        <w:t>جدول ثبت نام دانشجو:</w:t>
+      </w:r>
+    </w:p>
+    <w:p>
+      <w:pPr>
+        <w:bidi/>
+        <w:rPr>
+          <w:rFonts w:eastAsiaTheme="minorEastAsia" w:cs="B Nazanin"/>
+          <w:sz w:val="30"/>
+          <w:szCs w:val="30"/>
+          <w:rtl/>
+          <w:lang w:bidi="fa-IR"/>
+        </w:rPr>
+      </w:pPr>
+      <w:r>
+        <w:rPr>
+          <w:rFonts w:eastAsiaTheme="minorEastAsia" w:cs="B Nazanin" w:hint="cs"/>
+          <w:sz w:val="30"/>
+          <w:szCs w:val="30"/>
+          <w:rtl/>
+          <w:lang w:bidi="fa-IR"/>
+        </w:rPr>
+        <w:t>نکته خاصی نداشت</w:t>
+      </w:r>
+    </w:p>
+    <w:p>
+      <w:pPr>
+        <w:bidi/>
+        <w:rPr>
+          <w:rFonts w:eastAsiaTheme="minorEastAsia" w:cs="B Nazanin"/>
+          <w:sz w:val="30"/>
+          <w:szCs w:val="30"/>
+          <w:rtl/>
+          <w:lang w:bidi="fa-IR"/>
+        </w:rPr>
+      </w:pPr>
+    </w:p>
+    <w:p>
+      <w:pPr>
+        <w:bidi/>
+        <w:rPr>
+          <w:rFonts w:eastAsiaTheme="minorEastAsia" w:cs="B Nazanin"/>
+          <w:sz w:val="30"/>
+          <w:szCs w:val="30"/>
+          <w:rtl/>
+          <w:lang w:bidi="fa-IR"/>
+        </w:rPr>
+      </w:pPr>
+    </w:p>
+    <w:p>
+      <w:pPr>
+        <w:bidi/>
+        <w:rPr>
+          <w:rFonts w:eastAsiaTheme="minorEastAsia" w:cs="B Nazanin"/>
+          <w:sz w:val="30"/>
+          <w:szCs w:val="30"/>
+          <w:rtl/>
+          <w:lang w:bidi="fa-IR"/>
+        </w:rPr>
+      </w:pPr>
+    </w:p>
+    <w:p>
+      <w:pPr>
+        <w:bidi/>
+        <w:rPr>
+          <w:rFonts w:eastAsiaTheme="minorEastAsia" w:cs="B Nazanin"/>
+          <w:sz w:val="30"/>
+          <w:szCs w:val="30"/>
+          <w:rtl/>
+          <w:lang w:bidi="fa-IR"/>
+        </w:rPr>
+      </w:pPr>
+      <w:r>
+        <w:rPr>
+          <w:rFonts w:eastAsiaTheme="minorEastAsia" w:cs="B Nazanin" w:hint="cs"/>
+          <w:sz w:val="30"/>
+          <w:szCs w:val="30"/>
+          <w:rtl/>
+          <w:lang w:bidi="fa-IR"/>
+        </w:rPr>
+        <w:lastRenderedPageBreak/>
+        <w:t>جدول ارزیابی:</w:t>
+      </w:r>
+    </w:p>
+    <w:p>
+      <w:pPr>
+        <w:pStyle w:val="ListParagraph"/>
+        <w:numPr>
+          <w:ilvl w:val="0"/>
+          <w:numId w:val="8"/>
+        </w:numPr>
+        <w:bidi/>
+        <w:rPr>
+          <w:rFonts w:eastAsiaTheme="minorEastAsia" w:cs="B Nazanin"/>
+          <w:sz w:val="30"/>
+          <w:szCs w:val="30"/>
+          <w:lang w:bidi="fa-IR"/>
+        </w:rPr>
+      </w:pPr>
+      <w:r>
+        <w:rPr>
+          <w:rFonts w:eastAsiaTheme="minorEastAsia" w:cs="B Nazanin" w:hint="cs"/>
+          <w:sz w:val="30"/>
+          <w:szCs w:val="30"/>
+          <w:rtl/>
+          <w:lang w:bidi="fa-IR"/>
+        </w:rPr>
+        <w:t>کد دوره</w:t>
+      </w:r>
+    </w:p>
+    <w:p>
+      <w:pPr>
+        <w:pStyle w:val="ListParagraph"/>
+        <w:numPr>
+          <w:ilvl w:val="0"/>
+          <w:numId w:val="8"/>
+        </w:numPr>
+        <w:bidi/>
+        <w:rPr>
+          <w:rFonts w:eastAsiaTheme="minorEastAsia" w:cs="B Nazanin"/>
+          <w:sz w:val="30"/>
+          <w:szCs w:val="30"/>
+          <w:lang w:bidi="fa-IR"/>
+        </w:rPr>
+      </w:pPr>
+      <w:r>
+        <w:rPr>
+          <w:rFonts w:eastAsiaTheme="minorEastAsia" w:cs="B Nazanin" w:hint="cs"/>
+          <w:sz w:val="30"/>
+          <w:szCs w:val="30"/>
+          <w:rtl/>
+          <w:lang w:bidi="fa-IR"/>
+        </w:rPr>
+        <w:t>کد ارائه دوره</w:t>
+      </w:r>
+    </w:p>
+    <w:p>
+      <w:pPr>
+        <w:pStyle w:val="ListParagraph"/>
+        <w:numPr>
+          <w:ilvl w:val="0"/>
+          <w:numId w:val="8"/>
+        </w:numPr>
+        <w:bidi/>
+        <w:rPr>
+          <w:rFonts w:eastAsiaTheme="minorEastAsia" w:cs="B Nazanin"/>
+          <w:sz w:val="30"/>
+          <w:szCs w:val="30"/>
+          <w:lang w:bidi="fa-IR"/>
+        </w:rPr>
+      </w:pPr>
+      <w:r>
+        <w:rPr>
+          <w:rFonts w:eastAsiaTheme="minorEastAsia" w:cs="B Nazanin" w:hint="cs"/>
+          <w:sz w:val="30"/>
+          <w:szCs w:val="30"/>
+          <w:rtl/>
+          <w:lang w:bidi="fa-IR"/>
+        </w:rPr>
+        <w:t>کد ارزیابی</w:t>
+      </w:r>
+    </w:p>
+    <w:p>
+      <w:pPr>
+        <w:pStyle w:val="ListParagraph"/>
+        <w:numPr>
+          <w:ilvl w:val="0"/>
+          <w:numId w:val="8"/>
+        </w:numPr>
+        <w:bidi/>
+        <w:rPr>
+          <w:rFonts w:eastAsiaTheme="minorEastAsia" w:cs="B Nazanin"/>
+          <w:sz w:val="30"/>
+          <w:szCs w:val="30"/>
+          <w:lang w:bidi="fa-IR"/>
+        </w:rPr>
+      </w:pPr>
+      <w:r>
+        <w:rPr>
+          <w:rFonts w:eastAsiaTheme="minorEastAsia" w:cs="B Nazanin" w:hint="cs"/>
+          <w:sz w:val="30"/>
+          <w:szCs w:val="30"/>
+          <w:rtl/>
+          <w:lang w:bidi="fa-IR"/>
+        </w:rPr>
+        <w:t>نوع ارزیابی( شامل سه نوع است: 1- ارزیابی توسط معلم یا استاد 2- ارزیابی توسط کامپیوتر 3- امتحان نهایی)</w:t>
+      </w:r>
+    </w:p>
+    <w:p>
+      <w:pPr>
+        <w:pStyle w:val="ListParagraph"/>
+        <w:numPr>
+          <w:ilvl w:val="0"/>
+          <w:numId w:val="8"/>
+        </w:numPr>
+        <w:bidi/>
+        <w:rPr>
+          <w:rFonts w:eastAsiaTheme="minorEastAsia" w:cs="B Nazanin"/>
+          <w:sz w:val="30"/>
+          <w:szCs w:val="30"/>
+          <w:lang w:bidi="fa-IR"/>
+        </w:rPr>
+      </w:pPr>
+      <w:r>
+        <w:rPr>
+          <w:rFonts w:eastAsiaTheme="minorEastAsia" w:cs="B Nazanin" w:hint="cs"/>
+          <w:sz w:val="30"/>
+          <w:szCs w:val="30"/>
+          <w:rtl/>
+          <w:lang w:bidi="fa-IR"/>
+        </w:rPr>
+        <w:t>مدت زمان ارزیابی</w:t>
+      </w:r>
+    </w:p>
+    <w:p>
+      <w:pPr>
+        <w:pStyle w:val="ListParagraph"/>
+        <w:numPr>
+          <w:ilvl w:val="0"/>
+          <w:numId w:val="8"/>
+        </w:numPr>
+        <w:bidi/>
+        <w:rPr>
+          <w:rFonts w:eastAsiaTheme="minorEastAsia" w:cs="B Nazanin"/>
+          <w:sz w:val="30"/>
+          <w:szCs w:val="30"/>
+          <w:rtl/>
+          <w:lang w:bidi="fa-IR"/>
+        </w:rPr>
+      </w:pPr>
+    </w:p>
     <w:sectPr>
       <w:pgSz w:w="12240" w:h="15840"/>
       <w:pgMar w:top="1440" w:right="1440" w:bottom="1440" w:left="1440" w:header="720" w:footer="720" w:gutter="0"/>
@@ -50954,6 +52619,458 @@
 <file path=word/numbering.xml><?xml version="1.0" encoding="utf-8"?>
 <w:numbering xmlns:wpc="http://schemas.microsoft.com/office/word/2010/wordprocessingCanvas" xmlns:cx="http://schemas.microsoft.com/office/drawing/2014/chartex" xmlns:cx1="http://schemas.microsoft.com/office/drawing/2015/9/8/chartex" xmlns:cx2="http://schemas.microsoft.com/office/drawing/2015/10/21/chartex" xmlns:cx3="http://schemas.microsoft.com/office/drawing/2016/5/9/chartex" xmlns:cx4="http://schemas.microsoft.com/office/drawing/2016/5/10/chartex" xmlns:cx5="http://schemas.microsoft.com/office/drawing/2016/5/11/chartex" xmlns:cx6="http://schemas.microsoft.com/office/drawing/2016/5/12/chartex" xmlns:cx7="http://schemas.microsoft.com/office/drawing/2016/5/13/chartex" xmlns:cx8="http://schemas.microsoft.com/office/drawing/2016/5/14/chartex" xmlns:mc="http://schemas.openxmlformats.org/markup-compatibility/2006" xmlns:aink="http://schemas.microsoft.com/office/drawing/2016/ink" xmlns:am3d="http://schemas.microsoft.com/office/drawing/2017/model3d" xmlns:o="urn:schemas-microsoft-com:office:office" xmlns:oel="http://schemas.microsoft.com/office/2019/extlst" xmlns:r="http://schemas.openxmlformats.org/officeDocument/2006/relationships" xmlns:m="http://schemas.openxmlformats.org/officeDocument/2006/math" xmlns:v="urn:schemas-microsoft-com:vml" xmlns:wp14="http://schemas.microsoft.com/office/word/2010/wordprocessingDrawing" xmlns:wp="http://schemas.openxmlformats.org/drawingml/2006/wordprocessingDrawing" xmlns:w10="urn:schemas-microsoft-com:office:word" xmlns:w="http://schemas.openxmlformats.org/wordprocessingml/2006/main" xmlns:w14="http://schemas.microsoft.com/office/word/2010/wordml" xmlns:w15="http://schemas.microsoft.com/office/word/2012/wordml" xmlns:w16cex="http://schemas.microsoft.com/office/word/2018/wordml/cex" xmlns:w16cid="http://schemas.microsoft.com/office/word/2016/wordml/cid" xmlns:w16="http://schemas.microsoft.com/office/word/2018/wordml" xmlns:w16sdtdh="http://schemas.microsoft.com/office/word/2020/wordml/sdtdatahash" xmlns:w16se="http://schemas.microsoft.com/office/word/2015/wordml/symex" xmlns:wpg="http://schemas.microsoft.com/office/word/2010/wordprocessingGroup" xmlns:wpi="http://schemas.microsoft.com/office/word/2010/wordprocessingInk" xmlns:wne="http://schemas.microsoft.com/office/word/2006/wordml" xmlns:wps="http://schemas.microsoft.com/office/word/2010/wordprocessingShape" mc:Ignorable="w14 w15 w16se w16cid w16 w16cex w16sdtdh wp14">
   <w:abstractNum w:abstractNumId="0" w15:restartNumberingAfterBreak="0">
+    <w:nsid w:val="046F3E4F"/>
+    <w:multiLevelType w:val="hybridMultilevel"/>
+    <w:tmpl w:val="42BECD28"/>
+    <w:lvl w:ilvl="0" w:tplc="04090001">
+      <w:start w:val="1"/>
+      <w:numFmt w:val="bullet"/>
+      <w:lvlText w:val=""/>
+      <w:lvlJc w:val="left"/>
+      <w:pPr>
+        <w:ind w:left="720" w:hanging="360"/>
+      </w:pPr>
+      <w:rPr>
+        <w:rFonts w:ascii="Symbol" w:hAnsi="Symbol" w:hint="default"/>
+      </w:rPr>
+    </w:lvl>
+    <w:lvl w:ilvl="1" w:tplc="04090003" w:tentative="1">
+      <w:start w:val="1"/>
+      <w:numFmt w:val="bullet"/>
+      <w:lvlText w:val="o"/>
+      <w:lvlJc w:val="left"/>
+      <w:pPr>
+        <w:ind w:left="1440" w:hanging="360"/>
+      </w:pPr>
+      <w:rPr>
+        <w:rFonts w:ascii="Courier New" w:hAnsi="Courier New" w:cs="Courier New" w:hint="default"/>
+      </w:rPr>
+    </w:lvl>
+    <w:lvl w:ilvl="2" w:tplc="04090005" w:tentative="1">
+      <w:start w:val="1"/>
+      <w:numFmt w:val="bullet"/>
+      <w:lvlText w:val=""/>
+      <w:lvlJc w:val="left"/>
+      <w:pPr>
+        <w:ind w:left="2160" w:hanging="360"/>
+      </w:pPr>
+      <w:rPr>
+        <w:rFonts w:ascii="Wingdings" w:hAnsi="Wingdings" w:hint="default"/>
+      </w:rPr>
+    </w:lvl>
+    <w:lvl w:ilvl="3" w:tplc="04090001" w:tentative="1">
+      <w:start w:val="1"/>
+      <w:numFmt w:val="bullet"/>
+      <w:lvlText w:val=""/>
+      <w:lvlJc w:val="left"/>
+      <w:pPr>
+        <w:ind w:left="2880" w:hanging="360"/>
+      </w:pPr>
+      <w:rPr>
+        <w:rFonts w:ascii="Symbol" w:hAnsi="Symbol" w:hint="default"/>
+      </w:rPr>
+    </w:lvl>
+    <w:lvl w:ilvl="4" w:tplc="04090003" w:tentative="1">
+      <w:start w:val="1"/>
+      <w:numFmt w:val="bullet"/>
+      <w:lvlText w:val="o"/>
+      <w:lvlJc w:val="left"/>
+      <w:pPr>
+        <w:ind w:left="3600" w:hanging="360"/>
+      </w:pPr>
+      <w:rPr>
+        <w:rFonts w:ascii="Courier New" w:hAnsi="Courier New" w:cs="Courier New" w:hint="default"/>
+      </w:rPr>
+    </w:lvl>
+    <w:lvl w:ilvl="5" w:tplc="04090005" w:tentative="1">
+      <w:start w:val="1"/>
+      <w:numFmt w:val="bullet"/>
+      <w:lvlText w:val=""/>
+      <w:lvlJc w:val="left"/>
+      <w:pPr>
+        <w:ind w:left="4320" w:hanging="360"/>
+      </w:pPr>
+      <w:rPr>
+        <w:rFonts w:ascii="Wingdings" w:hAnsi="Wingdings" w:hint="default"/>
+      </w:rPr>
+    </w:lvl>
+    <w:lvl w:ilvl="6" w:tplc="04090001" w:tentative="1">
+      <w:start w:val="1"/>
+      <w:numFmt w:val="bullet"/>
+      <w:lvlText w:val=""/>
+      <w:lvlJc w:val="left"/>
+      <w:pPr>
+        <w:ind w:left="5040" w:hanging="360"/>
+      </w:pPr>
+      <w:rPr>
+        <w:rFonts w:ascii="Symbol" w:hAnsi="Symbol" w:hint="default"/>
+      </w:rPr>
+    </w:lvl>
+    <w:lvl w:ilvl="7" w:tplc="04090003" w:tentative="1">
+      <w:start w:val="1"/>
+      <w:numFmt w:val="bullet"/>
+      <w:lvlText w:val="o"/>
+      <w:lvlJc w:val="left"/>
+      <w:pPr>
+        <w:ind w:left="5760" w:hanging="360"/>
+      </w:pPr>
+      <w:rPr>
+        <w:rFonts w:ascii="Courier New" w:hAnsi="Courier New" w:cs="Courier New" w:hint="default"/>
+      </w:rPr>
+    </w:lvl>
+    <w:lvl w:ilvl="8" w:tplc="04090005" w:tentative="1">
+      <w:start w:val="1"/>
+      <w:numFmt w:val="bullet"/>
+      <w:lvlText w:val=""/>
+      <w:lvlJc w:val="left"/>
+      <w:pPr>
+        <w:ind w:left="6480" w:hanging="360"/>
+      </w:pPr>
+      <w:rPr>
+        <w:rFonts w:ascii="Wingdings" w:hAnsi="Wingdings" w:hint="default"/>
+      </w:rPr>
+    </w:lvl>
+  </w:abstractNum>
+  <w:abstractNum w:abstractNumId="1" w15:restartNumberingAfterBreak="0">
+    <w:nsid w:val="2A855D2C"/>
+    <w:multiLevelType w:val="hybridMultilevel"/>
+    <w:tmpl w:val="52C6EE0E"/>
+    <w:lvl w:ilvl="0" w:tplc="04090001">
+      <w:start w:val="1"/>
+      <w:numFmt w:val="bullet"/>
+      <w:lvlText w:val=""/>
+      <w:lvlJc w:val="left"/>
+      <w:pPr>
+        <w:ind w:left="720" w:hanging="360"/>
+      </w:pPr>
+      <w:rPr>
+        <w:rFonts w:ascii="Symbol" w:hAnsi="Symbol" w:hint="default"/>
+      </w:rPr>
+    </w:lvl>
+    <w:lvl w:ilvl="1" w:tplc="04090003" w:tentative="1">
+      <w:start w:val="1"/>
+      <w:numFmt w:val="bullet"/>
+      <w:lvlText w:val="o"/>
+      <w:lvlJc w:val="left"/>
+      <w:pPr>
+        <w:ind w:left="1440" w:hanging="360"/>
+      </w:pPr>
+      <w:rPr>
+        <w:rFonts w:ascii="Courier New" w:hAnsi="Courier New" w:cs="Courier New" w:hint="default"/>
+      </w:rPr>
+    </w:lvl>
+    <w:lvl w:ilvl="2" w:tplc="04090005" w:tentative="1">
+      <w:start w:val="1"/>
+      <w:numFmt w:val="bullet"/>
+      <w:lvlText w:val=""/>
+      <w:lvlJc w:val="left"/>
+      <w:pPr>
+        <w:ind w:left="2160" w:hanging="360"/>
+      </w:pPr>
+      <w:rPr>
+        <w:rFonts w:ascii="Wingdings" w:hAnsi="Wingdings" w:hint="default"/>
+      </w:rPr>
+    </w:lvl>
+    <w:lvl w:ilvl="3" w:tplc="04090001" w:tentative="1">
+      <w:start w:val="1"/>
+      <w:numFmt w:val="bullet"/>
+      <w:lvlText w:val=""/>
+      <w:lvlJc w:val="left"/>
+      <w:pPr>
+        <w:ind w:left="2880" w:hanging="360"/>
+      </w:pPr>
+      <w:rPr>
+        <w:rFonts w:ascii="Symbol" w:hAnsi="Symbol" w:hint="default"/>
+      </w:rPr>
+    </w:lvl>
+    <w:lvl w:ilvl="4" w:tplc="04090003" w:tentative="1">
+      <w:start w:val="1"/>
+      <w:numFmt w:val="bullet"/>
+      <w:lvlText w:val="o"/>
+      <w:lvlJc w:val="left"/>
+      <w:pPr>
+        <w:ind w:left="3600" w:hanging="360"/>
+      </w:pPr>
+      <w:rPr>
+        <w:rFonts w:ascii="Courier New" w:hAnsi="Courier New" w:cs="Courier New" w:hint="default"/>
+      </w:rPr>
+    </w:lvl>
+    <w:lvl w:ilvl="5" w:tplc="04090005" w:tentative="1">
+      <w:start w:val="1"/>
+      <w:numFmt w:val="bullet"/>
+      <w:lvlText w:val=""/>
+      <w:lvlJc w:val="left"/>
+      <w:pPr>
+        <w:ind w:left="4320" w:hanging="360"/>
+      </w:pPr>
+      <w:rPr>
+        <w:rFonts w:ascii="Wingdings" w:hAnsi="Wingdings" w:hint="default"/>
+      </w:rPr>
+    </w:lvl>
+    <w:lvl w:ilvl="6" w:tplc="04090001" w:tentative="1">
+      <w:start w:val="1"/>
+      <w:numFmt w:val="bullet"/>
+      <w:lvlText w:val=""/>
+      <w:lvlJc w:val="left"/>
+      <w:pPr>
+        <w:ind w:left="5040" w:hanging="360"/>
+      </w:pPr>
+      <w:rPr>
+        <w:rFonts w:ascii="Symbol" w:hAnsi="Symbol" w:hint="default"/>
+      </w:rPr>
+    </w:lvl>
+    <w:lvl w:ilvl="7" w:tplc="04090003" w:tentative="1">
+      <w:start w:val="1"/>
+      <w:numFmt w:val="bullet"/>
+      <w:lvlText w:val="o"/>
+      <w:lvlJc w:val="left"/>
+      <w:pPr>
+        <w:ind w:left="5760" w:hanging="360"/>
+      </w:pPr>
+      <w:rPr>
+        <w:rFonts w:ascii="Courier New" w:hAnsi="Courier New" w:cs="Courier New" w:hint="default"/>
+      </w:rPr>
+    </w:lvl>
+    <w:lvl w:ilvl="8" w:tplc="04090005" w:tentative="1">
+      <w:start w:val="1"/>
+      <w:numFmt w:val="bullet"/>
+      <w:lvlText w:val=""/>
+      <w:lvlJc w:val="left"/>
+      <w:pPr>
+        <w:ind w:left="6480" w:hanging="360"/>
+      </w:pPr>
+      <w:rPr>
+        <w:rFonts w:ascii="Wingdings" w:hAnsi="Wingdings" w:hint="default"/>
+      </w:rPr>
+    </w:lvl>
+  </w:abstractNum>
+  <w:abstractNum w:abstractNumId="2" w15:restartNumberingAfterBreak="0">
+    <w:nsid w:val="3CF25310"/>
+    <w:multiLevelType w:val="hybridMultilevel"/>
+    <w:tmpl w:val="707EF470"/>
+    <w:lvl w:ilvl="0" w:tplc="04090001">
+      <w:start w:val="1"/>
+      <w:numFmt w:val="bullet"/>
+      <w:lvlText w:val=""/>
+      <w:lvlJc w:val="left"/>
+      <w:pPr>
+        <w:ind w:left="720" w:hanging="360"/>
+      </w:pPr>
+      <w:rPr>
+        <w:rFonts w:ascii="Symbol" w:hAnsi="Symbol" w:hint="default"/>
+      </w:rPr>
+    </w:lvl>
+    <w:lvl w:ilvl="1" w:tplc="04090003" w:tentative="1">
+      <w:start w:val="1"/>
+      <w:numFmt w:val="bullet"/>
+      <w:lvlText w:val="o"/>
+      <w:lvlJc w:val="left"/>
+      <w:pPr>
+        <w:ind w:left="1440" w:hanging="360"/>
+      </w:pPr>
+      <w:rPr>
+        <w:rFonts w:ascii="Courier New" w:hAnsi="Courier New" w:cs="Courier New" w:hint="default"/>
+      </w:rPr>
+    </w:lvl>
+    <w:lvl w:ilvl="2" w:tplc="04090005" w:tentative="1">
+      <w:start w:val="1"/>
+      <w:numFmt w:val="bullet"/>
+      <w:lvlText w:val=""/>
+      <w:lvlJc w:val="left"/>
+      <w:pPr>
+        <w:ind w:left="2160" w:hanging="360"/>
+      </w:pPr>
+      <w:rPr>
+        <w:rFonts w:ascii="Wingdings" w:hAnsi="Wingdings" w:hint="default"/>
+      </w:rPr>
+    </w:lvl>
+    <w:lvl w:ilvl="3" w:tplc="04090001" w:tentative="1">
+      <w:start w:val="1"/>
+      <w:numFmt w:val="bullet"/>
+      <w:lvlText w:val=""/>
+      <w:lvlJc w:val="left"/>
+      <w:pPr>
+        <w:ind w:left="2880" w:hanging="360"/>
+      </w:pPr>
+      <w:rPr>
+        <w:rFonts w:ascii="Symbol" w:hAnsi="Symbol" w:hint="default"/>
+      </w:rPr>
+    </w:lvl>
+    <w:lvl w:ilvl="4" w:tplc="04090003" w:tentative="1">
+      <w:start w:val="1"/>
+      <w:numFmt w:val="bullet"/>
+      <w:lvlText w:val="o"/>
+      <w:lvlJc w:val="left"/>
+      <w:pPr>
+        <w:ind w:left="3600" w:hanging="360"/>
+      </w:pPr>
+      <w:rPr>
+        <w:rFonts w:ascii="Courier New" w:hAnsi="Courier New" w:cs="Courier New" w:hint="default"/>
+      </w:rPr>
+    </w:lvl>
+    <w:lvl w:ilvl="5" w:tplc="04090005" w:tentative="1">
+      <w:start w:val="1"/>
+      <w:numFmt w:val="bullet"/>
+      <w:lvlText w:val=""/>
+      <w:lvlJc w:val="left"/>
+      <w:pPr>
+        <w:ind w:left="4320" w:hanging="360"/>
+      </w:pPr>
+      <w:rPr>
+        <w:rFonts w:ascii="Wingdings" w:hAnsi="Wingdings" w:hint="default"/>
+      </w:rPr>
+    </w:lvl>
+    <w:lvl w:ilvl="6" w:tplc="04090001" w:tentative="1">
+      <w:start w:val="1"/>
+      <w:numFmt w:val="bullet"/>
+      <w:lvlText w:val=""/>
+      <w:lvlJc w:val="left"/>
+      <w:pPr>
+        <w:ind w:left="5040" w:hanging="360"/>
+      </w:pPr>
+      <w:rPr>
+        <w:rFonts w:ascii="Symbol" w:hAnsi="Symbol" w:hint="default"/>
+      </w:rPr>
+    </w:lvl>
+    <w:lvl w:ilvl="7" w:tplc="04090003" w:tentative="1">
+      <w:start w:val="1"/>
+      <w:numFmt w:val="bullet"/>
+      <w:lvlText w:val="o"/>
+      <w:lvlJc w:val="left"/>
+      <w:pPr>
+        <w:ind w:left="5760" w:hanging="360"/>
+      </w:pPr>
+      <w:rPr>
+        <w:rFonts w:ascii="Courier New" w:hAnsi="Courier New" w:cs="Courier New" w:hint="default"/>
+      </w:rPr>
+    </w:lvl>
+    <w:lvl w:ilvl="8" w:tplc="04090005" w:tentative="1">
+      <w:start w:val="1"/>
+      <w:numFmt w:val="bullet"/>
+      <w:lvlText w:val=""/>
+      <w:lvlJc w:val="left"/>
+      <w:pPr>
+        <w:ind w:left="6480" w:hanging="360"/>
+      </w:pPr>
+      <w:rPr>
+        <w:rFonts w:ascii="Wingdings" w:hAnsi="Wingdings" w:hint="default"/>
+      </w:rPr>
+    </w:lvl>
+  </w:abstractNum>
+  <w:abstractNum w:abstractNumId="3" w15:restartNumberingAfterBreak="0">
+    <w:nsid w:val="4BFC3F06"/>
+    <w:multiLevelType w:val="hybridMultilevel"/>
+    <w:tmpl w:val="2320F0D4"/>
+    <w:lvl w:ilvl="0" w:tplc="04090001">
+      <w:start w:val="1"/>
+      <w:numFmt w:val="bullet"/>
+      <w:lvlText w:val=""/>
+      <w:lvlJc w:val="left"/>
+      <w:pPr>
+        <w:ind w:left="720" w:hanging="360"/>
+      </w:pPr>
+      <w:rPr>
+        <w:rFonts w:ascii="Symbol" w:hAnsi="Symbol" w:hint="default"/>
+      </w:rPr>
+    </w:lvl>
+    <w:lvl w:ilvl="1" w:tplc="04090003" w:tentative="1">
+      <w:start w:val="1"/>
+      <w:numFmt w:val="bullet"/>
+      <w:lvlText w:val="o"/>
+      <w:lvlJc w:val="left"/>
+      <w:pPr>
+        <w:ind w:left="1440" w:hanging="360"/>
+      </w:pPr>
+      <w:rPr>
+        <w:rFonts w:ascii="Courier New" w:hAnsi="Courier New" w:cs="Courier New" w:hint="default"/>
+      </w:rPr>
+    </w:lvl>
+    <w:lvl w:ilvl="2" w:tplc="04090005" w:tentative="1">
+      <w:start w:val="1"/>
+      <w:numFmt w:val="bullet"/>
+      <w:lvlText w:val=""/>
+      <w:lvlJc w:val="left"/>
+      <w:pPr>
+        <w:ind w:left="2160" w:hanging="360"/>
+      </w:pPr>
+      <w:rPr>
+        <w:rFonts w:ascii="Wingdings" w:hAnsi="Wingdings" w:hint="default"/>
+      </w:rPr>
+    </w:lvl>
+    <w:lvl w:ilvl="3" w:tplc="04090001" w:tentative="1">
+      <w:start w:val="1"/>
+      <w:numFmt w:val="bullet"/>
+      <w:lvlText w:val=""/>
+      <w:lvlJc w:val="left"/>
+      <w:pPr>
+        <w:ind w:left="2880" w:hanging="360"/>
+      </w:pPr>
+      <w:rPr>
+        <w:rFonts w:ascii="Symbol" w:hAnsi="Symbol" w:hint="default"/>
+      </w:rPr>
+    </w:lvl>
+    <w:lvl w:ilvl="4" w:tplc="04090003" w:tentative="1">
+      <w:start w:val="1"/>
+      <w:numFmt w:val="bullet"/>
+      <w:lvlText w:val="o"/>
+      <w:lvlJc w:val="left"/>
+      <w:pPr>
+        <w:ind w:left="3600" w:hanging="360"/>
+      </w:pPr>
+      <w:rPr>
+        <w:rFonts w:ascii="Courier New" w:hAnsi="Courier New" w:cs="Courier New" w:hint="default"/>
+      </w:rPr>
+    </w:lvl>
+    <w:lvl w:ilvl="5" w:tplc="04090005" w:tentative="1">
+      <w:start w:val="1"/>
+      <w:numFmt w:val="bullet"/>
+      <w:lvlText w:val=""/>
+      <w:lvlJc w:val="left"/>
+      <w:pPr>
+        <w:ind w:left="4320" w:hanging="360"/>
+      </w:pPr>
+      <w:rPr>
+        <w:rFonts w:ascii="Wingdings" w:hAnsi="Wingdings" w:hint="default"/>
+      </w:rPr>
+    </w:lvl>
+    <w:lvl w:ilvl="6" w:tplc="04090001" w:tentative="1">
+      <w:start w:val="1"/>
+      <w:numFmt w:val="bullet"/>
+      <w:lvlText w:val=""/>
+      <w:lvlJc w:val="left"/>
+      <w:pPr>
+        <w:ind w:left="5040" w:hanging="360"/>
+      </w:pPr>
+      <w:rPr>
+        <w:rFonts w:ascii="Symbol" w:hAnsi="Symbol" w:hint="default"/>
+      </w:rPr>
+    </w:lvl>
+    <w:lvl w:ilvl="7" w:tplc="04090003" w:tentative="1">
+      <w:start w:val="1"/>
+      <w:numFmt w:val="bullet"/>
+      <w:lvlText w:val="o"/>
+      <w:lvlJc w:val="left"/>
+      <w:pPr>
+        <w:ind w:left="5760" w:hanging="360"/>
+      </w:pPr>
+      <w:rPr>
+        <w:rFonts w:ascii="Courier New" w:hAnsi="Courier New" w:cs="Courier New" w:hint="default"/>
+      </w:rPr>
+    </w:lvl>
+    <w:lvl w:ilvl="8" w:tplc="04090005" w:tentative="1">
+      <w:start w:val="1"/>
+      <w:numFmt w:val="bullet"/>
+      <w:lvlText w:val=""/>
+      <w:lvlJc w:val="left"/>
+      <w:pPr>
+        <w:ind w:left="6480" w:hanging="360"/>
+      </w:pPr>
+      <w:rPr>
+        <w:rFonts w:ascii="Wingdings" w:hAnsi="Wingdings" w:hint="default"/>
+      </w:rPr>
+    </w:lvl>
+  </w:abstractNum>
+  <w:abstractNum w:abstractNumId="4" w15:restartNumberingAfterBreak="0">
     <w:nsid w:val="4CAB7625"/>
     <w:multiLevelType w:val="hybridMultilevel"/>
     <w:tmpl w:val="8696D150"/>
@@ -51039,7 +53156,120 @@
       </w:pPr>
     </w:lvl>
   </w:abstractNum>
-  <w:abstractNum w:abstractNumId="1" w15:restartNumberingAfterBreak="0">
+  <w:abstractNum w:abstractNumId="5" w15:restartNumberingAfterBreak="0">
+    <w:nsid w:val="503A01FF"/>
+    <w:multiLevelType w:val="hybridMultilevel"/>
+    <w:tmpl w:val="8A24FEC8"/>
+    <w:lvl w:ilvl="0" w:tplc="04090001">
+      <w:start w:val="1"/>
+      <w:numFmt w:val="bullet"/>
+      <w:lvlText w:val=""/>
+      <w:lvlJc w:val="left"/>
+      <w:pPr>
+        <w:ind w:left="720" w:hanging="360"/>
+      </w:pPr>
+      <w:rPr>
+        <w:rFonts w:ascii="Symbol" w:hAnsi="Symbol" w:hint="default"/>
+      </w:rPr>
+    </w:lvl>
+    <w:lvl w:ilvl="1" w:tplc="04090003" w:tentative="1">
+      <w:start w:val="1"/>
+      <w:numFmt w:val="bullet"/>
+      <w:lvlText w:val="o"/>
+      <w:lvlJc w:val="left"/>
+      <w:pPr>
+        <w:ind w:left="1440" w:hanging="360"/>
+      </w:pPr>
+      <w:rPr>
+        <w:rFonts w:ascii="Courier New" w:hAnsi="Courier New" w:cs="Courier New" w:hint="default"/>
+      </w:rPr>
+    </w:lvl>
+    <w:lvl w:ilvl="2" w:tplc="04090005" w:tentative="1">
+      <w:start w:val="1"/>
+      <w:numFmt w:val="bullet"/>
+      <w:lvlText w:val=""/>
+      <w:lvlJc w:val="left"/>
+      <w:pPr>
+        <w:ind w:left="2160" w:hanging="360"/>
+      </w:pPr>
+      <w:rPr>
+        <w:rFonts w:ascii="Wingdings" w:hAnsi="Wingdings" w:hint="default"/>
+      </w:rPr>
+    </w:lvl>
+    <w:lvl w:ilvl="3" w:tplc="04090001" w:tentative="1">
+      <w:start w:val="1"/>
+      <w:numFmt w:val="bullet"/>
+      <w:lvlText w:val=""/>
+      <w:lvlJc w:val="left"/>
+      <w:pPr>
+        <w:ind w:left="2880" w:hanging="360"/>
+      </w:pPr>
+      <w:rPr>
+        <w:rFonts w:ascii="Symbol" w:hAnsi="Symbol" w:hint="default"/>
+      </w:rPr>
+    </w:lvl>
+    <w:lvl w:ilvl="4" w:tplc="04090003" w:tentative="1">
+      <w:start w:val="1"/>
+      <w:numFmt w:val="bullet"/>
+      <w:lvlText w:val="o"/>
+      <w:lvlJc w:val="left"/>
+      <w:pPr>
+        <w:ind w:left="3600" w:hanging="360"/>
+      </w:pPr>
+      <w:rPr>
+        <w:rFonts w:ascii="Courier New" w:hAnsi="Courier New" w:cs="Courier New" w:hint="default"/>
+      </w:rPr>
+    </w:lvl>
+    <w:lvl w:ilvl="5" w:tplc="04090005" w:tentative="1">
+      <w:start w:val="1"/>
+      <w:numFmt w:val="bullet"/>
+      <w:lvlText w:val=""/>
+      <w:lvlJc w:val="left"/>
+      <w:pPr>
+        <w:ind w:left="4320" w:hanging="360"/>
+      </w:pPr>
+      <w:rPr>
+        <w:rFonts w:ascii="Wingdings" w:hAnsi="Wingdings" w:hint="default"/>
+      </w:rPr>
+    </w:lvl>
+    <w:lvl w:ilvl="6" w:tplc="04090001" w:tentative="1">
+      <w:start w:val="1"/>
+      <w:numFmt w:val="bullet"/>
+      <w:lvlText w:val=""/>
+      <w:lvlJc w:val="left"/>
+      <w:pPr>
+        <w:ind w:left="5040" w:hanging="360"/>
+      </w:pPr>
+      <w:rPr>
+        <w:rFonts w:ascii="Symbol" w:hAnsi="Symbol" w:hint="default"/>
+      </w:rPr>
+    </w:lvl>
+    <w:lvl w:ilvl="7" w:tplc="04090003" w:tentative="1">
+      <w:start w:val="1"/>
+      <w:numFmt w:val="bullet"/>
+      <w:lvlText w:val="o"/>
+      <w:lvlJc w:val="left"/>
+      <w:pPr>
+        <w:ind w:left="5760" w:hanging="360"/>
+      </w:pPr>
+      <w:rPr>
+        <w:rFonts w:ascii="Courier New" w:hAnsi="Courier New" w:cs="Courier New" w:hint="default"/>
+      </w:rPr>
+    </w:lvl>
+    <w:lvl w:ilvl="8" w:tplc="04090005" w:tentative="1">
+      <w:start w:val="1"/>
+      <w:numFmt w:val="bullet"/>
+      <w:lvlText w:val=""/>
+      <w:lvlJc w:val="left"/>
+      <w:pPr>
+        <w:ind w:left="6480" w:hanging="360"/>
+      </w:pPr>
+      <w:rPr>
+        <w:rFonts w:ascii="Wingdings" w:hAnsi="Wingdings" w:hint="default"/>
+      </w:rPr>
+    </w:lvl>
+  </w:abstractNum>
+  <w:abstractNum w:abstractNumId="6" w15:restartNumberingAfterBreak="0">
     <w:nsid w:val="5E047EA9"/>
     <w:multiLevelType w:val="hybridMultilevel"/>
     <w:tmpl w:val="D0060110"/>
@@ -51125,7 +53355,7 @@
       </w:pPr>
     </w:lvl>
   </w:abstractNum>
-  <w:abstractNum w:abstractNumId="2" w15:restartNumberingAfterBreak="0">
+  <w:abstractNum w:abstractNumId="7" w15:restartNumberingAfterBreak="0">
     <w:nsid w:val="7D003840"/>
     <w:multiLevelType w:val="hybridMultilevel"/>
     <w:tmpl w:val="4976C5EA"/>
@@ -51212,13 +53442,28 @@
     </w:lvl>
   </w:abstractNum>
   <w:num w:numId="1" w16cid:durableId="235866157">
+    <w:abstractNumId w:val="6"/>
+  </w:num>
+  <w:num w:numId="2" w16cid:durableId="1186217220">
+    <w:abstractNumId w:val="7"/>
+  </w:num>
+  <w:num w:numId="3" w16cid:durableId="1912153085">
+    <w:abstractNumId w:val="4"/>
+  </w:num>
+  <w:num w:numId="4" w16cid:durableId="1335915886">
+    <w:abstractNumId w:val="2"/>
+  </w:num>
+  <w:num w:numId="5" w16cid:durableId="1512602857">
+    <w:abstractNumId w:val="3"/>
+  </w:num>
+  <w:num w:numId="6" w16cid:durableId="1697078258">
     <w:abstractNumId w:val="1"/>
   </w:num>
-  <w:num w:numId="2" w16cid:durableId="1186217220">
-    <w:abstractNumId w:val="2"/>
+  <w:num w:numId="7" w16cid:durableId="395663495">
+    <w:abstractNumId w:val="0"/>
   </w:num>
-  <w:num w:numId="3" w16cid:durableId="1912153085">
-    <w:abstractNumId w:val="0"/>
+  <w:num w:numId="8" w16cid:durableId="262954819">
+    <w:abstractNumId w:val="5"/>
   </w:num>
 </w:numbering>
 </file>

</xml_diff>